<commit_message>
Crear Ventas V1.2 Carta index
</commit_message>
<xml_diff>
--- a/PF_Pach_OS/Base_de_datos_Pach-OS.docx
+++ b/PF_Pach_OS/Base_de_datos_Pach-OS.docx
@@ -145,6 +145,7 @@
         <w:t xml:space="preserve"> </w:t>
       </w:r>
       <w:proofErr w:type="spellStart"/>
+      <w:proofErr w:type="gramStart"/>
       <w:r>
         <w:rPr>
           <w:rFonts w:ascii="Consolas" w:hAnsi="Consolas" w:cs="Consolas"/>
@@ -168,6 +169,7 @@
         </w:rPr>
         <w:t>(</w:t>
       </w:r>
+      <w:proofErr w:type="gramEnd"/>
     </w:p>
     <w:p>
       <w:pPr>
@@ -416,6 +418,7 @@
         <w:t xml:space="preserve"> </w:t>
       </w:r>
       <w:proofErr w:type="spellStart"/>
+      <w:proofErr w:type="gramStart"/>
       <w:r>
         <w:rPr>
           <w:rFonts w:ascii="Consolas" w:hAnsi="Consolas" w:cs="Consolas"/>
@@ -437,6 +440,7 @@
         </w:rPr>
         <w:t>(</w:t>
       </w:r>
+      <w:proofErr w:type="gramEnd"/>
       <w:r>
         <w:rPr>
           <w:rFonts w:ascii="Consolas" w:hAnsi="Consolas" w:cs="Consolas"/>
@@ -525,6 +529,7 @@
         <w:t xml:space="preserve"> </w:t>
       </w:r>
       <w:proofErr w:type="spellStart"/>
+      <w:proofErr w:type="gramStart"/>
       <w:r>
         <w:rPr>
           <w:rFonts w:ascii="Consolas" w:hAnsi="Consolas" w:cs="Consolas"/>
@@ -546,6 +551,7 @@
         </w:rPr>
         <w:t>(</w:t>
       </w:r>
+      <w:proofErr w:type="gramEnd"/>
       <w:r>
         <w:rPr>
           <w:rFonts w:ascii="Consolas" w:hAnsi="Consolas" w:cs="Consolas"/>
@@ -613,6 +619,7 @@
         <w:t xml:space="preserve">nombre </w:t>
       </w:r>
       <w:proofErr w:type="spellStart"/>
+      <w:proofErr w:type="gramStart"/>
       <w:r>
         <w:rPr>
           <w:rFonts w:ascii="Consolas" w:hAnsi="Consolas" w:cs="Consolas"/>
@@ -634,6 +641,7 @@
         </w:rPr>
         <w:t>(</w:t>
       </w:r>
+      <w:proofErr w:type="gramEnd"/>
       <w:r>
         <w:rPr>
           <w:rFonts w:ascii="Consolas" w:hAnsi="Consolas" w:cs="Consolas"/>
@@ -701,6 +709,7 @@
         <w:t xml:space="preserve">apellido </w:t>
       </w:r>
       <w:proofErr w:type="spellStart"/>
+      <w:proofErr w:type="gramStart"/>
       <w:r>
         <w:rPr>
           <w:rFonts w:ascii="Consolas" w:hAnsi="Consolas" w:cs="Consolas"/>
@@ -722,6 +731,7 @@
         </w:rPr>
         <w:t>(</w:t>
       </w:r>
+      <w:proofErr w:type="gramEnd"/>
       <w:r>
         <w:rPr>
           <w:rFonts w:ascii="Consolas" w:hAnsi="Consolas" w:cs="Consolas"/>
@@ -810,6 +820,7 @@
         <w:t xml:space="preserve"> </w:t>
       </w:r>
       <w:proofErr w:type="spellStart"/>
+      <w:proofErr w:type="gramStart"/>
       <w:r>
         <w:rPr>
           <w:rFonts w:ascii="Consolas" w:hAnsi="Consolas" w:cs="Consolas"/>
@@ -831,6 +842,7 @@
         </w:rPr>
         <w:t>(</w:t>
       </w:r>
+      <w:proofErr w:type="gramEnd"/>
       <w:r>
         <w:rPr>
           <w:rFonts w:ascii="Consolas" w:hAnsi="Consolas" w:cs="Consolas"/>
@@ -898,6 +910,7 @@
         <w:t xml:space="preserve">celular </w:t>
       </w:r>
       <w:proofErr w:type="spellStart"/>
+      <w:proofErr w:type="gramStart"/>
       <w:r>
         <w:rPr>
           <w:rFonts w:ascii="Consolas" w:hAnsi="Consolas" w:cs="Consolas"/>
@@ -919,6 +932,7 @@
         </w:rPr>
         <w:t>(</w:t>
       </w:r>
+      <w:proofErr w:type="gramEnd"/>
       <w:r>
         <w:rPr>
           <w:rFonts w:ascii="Consolas" w:hAnsi="Consolas" w:cs="Consolas"/>
@@ -986,6 +1000,7 @@
         <w:t xml:space="preserve">correo </w:t>
       </w:r>
       <w:proofErr w:type="spellStart"/>
+      <w:proofErr w:type="gramStart"/>
       <w:r>
         <w:rPr>
           <w:rFonts w:ascii="Consolas" w:hAnsi="Consolas" w:cs="Consolas"/>
@@ -1007,6 +1022,7 @@
         </w:rPr>
         <w:t>(</w:t>
       </w:r>
+      <w:proofErr w:type="gramEnd"/>
       <w:r>
         <w:rPr>
           <w:rFonts w:ascii="Consolas" w:hAnsi="Consolas" w:cs="Consolas"/>
@@ -1074,6 +1090,7 @@
         <w:t xml:space="preserve">estado </w:t>
       </w:r>
       <w:proofErr w:type="spellStart"/>
+      <w:proofErr w:type="gramStart"/>
       <w:r>
         <w:rPr>
           <w:rFonts w:ascii="Consolas" w:hAnsi="Consolas" w:cs="Consolas"/>
@@ -1095,6 +1112,7 @@
         </w:rPr>
         <w:t>(</w:t>
       </w:r>
+      <w:proofErr w:type="gramEnd"/>
       <w:r>
         <w:rPr>
           <w:rFonts w:ascii="Consolas" w:hAnsi="Consolas" w:cs="Consolas"/>
@@ -1249,6 +1267,7 @@
         <w:t xml:space="preserve"> </w:t>
       </w:r>
       <w:proofErr w:type="spellStart"/>
+      <w:proofErr w:type="gramStart"/>
       <w:r>
         <w:rPr>
           <w:rFonts w:ascii="Consolas" w:hAnsi="Consolas" w:cs="Consolas"/>
@@ -1272,6 +1291,7 @@
         </w:rPr>
         <w:t>(</w:t>
       </w:r>
+      <w:proofErr w:type="gramEnd"/>
     </w:p>
     <w:p>
       <w:pPr>
@@ -1493,6 +1513,7 @@
         <w:t xml:space="preserve"> </w:t>
       </w:r>
       <w:proofErr w:type="spellStart"/>
+      <w:proofErr w:type="gramStart"/>
       <w:r>
         <w:rPr>
           <w:rFonts w:ascii="Consolas" w:hAnsi="Consolas" w:cs="Consolas"/>
@@ -1514,6 +1535,7 @@
         </w:rPr>
         <w:t>(</w:t>
       </w:r>
+      <w:proofErr w:type="gramEnd"/>
       <w:r>
         <w:rPr>
           <w:rFonts w:ascii="Consolas" w:hAnsi="Consolas" w:cs="Consolas"/>
@@ -1602,6 +1624,7 @@
         <w:t xml:space="preserve"> </w:t>
       </w:r>
       <w:proofErr w:type="spellStart"/>
+      <w:proofErr w:type="gramStart"/>
       <w:r>
         <w:rPr>
           <w:rFonts w:ascii="Consolas" w:hAnsi="Consolas" w:cs="Consolas"/>
@@ -1623,6 +1646,7 @@
         </w:rPr>
         <w:t>(</w:t>
       </w:r>
+      <w:proofErr w:type="gramEnd"/>
       <w:r>
         <w:rPr>
           <w:rFonts w:ascii="Consolas" w:hAnsi="Consolas" w:cs="Consolas"/>
@@ -1721,6 +1745,7 @@
         <w:t xml:space="preserve"> </w:t>
       </w:r>
       <w:proofErr w:type="spellStart"/>
+      <w:proofErr w:type="gramStart"/>
       <w:r>
         <w:rPr>
           <w:rFonts w:ascii="Consolas" w:hAnsi="Consolas" w:cs="Consolas"/>
@@ -1740,7 +1765,18 @@
           <w:sz w:val="19"/>
           <w:szCs w:val="19"/>
         </w:rPr>
-        <w:t>(30) NULL,</w:t>
+        <w:t>(</w:t>
+      </w:r>
+      <w:proofErr w:type="gramEnd"/>
+      <w:r>
+        <w:rPr>
+          <w:rFonts w:ascii="Consolas" w:hAnsi="Consolas" w:cs="Consolas"/>
+          <w:color w:val="808080"/>
+          <w:kern w:val="0"/>
+          <w:sz w:val="19"/>
+          <w:szCs w:val="19"/>
+        </w:rPr>
+        <w:t>30) NULL,</w:t>
       </w:r>
     </w:p>
     <w:p>
@@ -1790,6 +1826,7 @@
         <w:t xml:space="preserve"> </w:t>
       </w:r>
       <w:proofErr w:type="spellStart"/>
+      <w:proofErr w:type="gramStart"/>
       <w:r>
         <w:rPr>
           <w:rFonts w:ascii="Consolas" w:hAnsi="Consolas" w:cs="Consolas"/>
@@ -1809,7 +1846,18 @@
           <w:sz w:val="19"/>
           <w:szCs w:val="19"/>
         </w:rPr>
-        <w:t>(30) NULL,</w:t>
+        <w:t>(</w:t>
+      </w:r>
+      <w:proofErr w:type="gramEnd"/>
+      <w:r>
+        <w:rPr>
+          <w:rFonts w:ascii="Consolas" w:hAnsi="Consolas" w:cs="Consolas"/>
+          <w:color w:val="808080"/>
+          <w:kern w:val="0"/>
+          <w:sz w:val="19"/>
+          <w:szCs w:val="19"/>
+        </w:rPr>
+        <w:t>30) NULL,</w:t>
       </w:r>
     </w:p>
     <w:p>
@@ -1838,6 +1886,7 @@
         <w:t xml:space="preserve">correo </w:t>
       </w:r>
       <w:proofErr w:type="spellStart"/>
+      <w:proofErr w:type="gramStart"/>
       <w:r>
         <w:rPr>
           <w:rFonts w:ascii="Consolas" w:hAnsi="Consolas" w:cs="Consolas"/>
@@ -1857,7 +1906,18 @@
           <w:sz w:val="19"/>
           <w:szCs w:val="19"/>
         </w:rPr>
-        <w:t>(30)NULL</w:t>
+        <w:t>(</w:t>
+      </w:r>
+      <w:proofErr w:type="gramEnd"/>
+      <w:r>
+        <w:rPr>
+          <w:rFonts w:ascii="Consolas" w:hAnsi="Consolas" w:cs="Consolas"/>
+          <w:color w:val="808080"/>
+          <w:kern w:val="0"/>
+          <w:sz w:val="19"/>
+          <w:szCs w:val="19"/>
+        </w:rPr>
+        <w:t>30)NULL</w:t>
       </w:r>
       <w:r>
         <w:rPr>
@@ -2036,6 +2096,7 @@
         <w:t xml:space="preserve"> </w:t>
       </w:r>
       <w:proofErr w:type="spellStart"/>
+      <w:proofErr w:type="gramStart"/>
       <w:r>
         <w:rPr>
           <w:rFonts w:ascii="Consolas" w:hAnsi="Consolas" w:cs="Consolas"/>
@@ -2059,6 +2120,7 @@
         </w:rPr>
         <w:t>(</w:t>
       </w:r>
+      <w:proofErr w:type="gramEnd"/>
     </w:p>
     <w:p>
       <w:pPr>
@@ -2348,6 +2410,7 @@
         </w:rPr>
         <w:t xml:space="preserve"> </w:t>
       </w:r>
+      <w:proofErr w:type="gramStart"/>
       <w:r>
         <w:rPr>
           <w:rFonts w:ascii="Consolas" w:hAnsi="Consolas" w:cs="Consolas"/>
@@ -2368,7 +2431,19 @@
           <w:szCs w:val="19"/>
           <w:lang w:val="en-US"/>
         </w:rPr>
-        <w:t>(),</w:t>
+        <w:t>(</w:t>
+      </w:r>
+      <w:proofErr w:type="gramEnd"/>
+      <w:r>
+        <w:rPr>
+          <w:rFonts w:ascii="Consolas" w:hAnsi="Consolas" w:cs="Consolas"/>
+          <w:color w:val="808080"/>
+          <w:kern w:val="0"/>
+          <w:sz w:val="19"/>
+          <w:szCs w:val="19"/>
+          <w:lang w:val="en-US"/>
+        </w:rPr>
+        <w:t>),</w:t>
       </w:r>
     </w:p>
     <w:p>
@@ -2933,6 +3008,7 @@
         <w:t xml:space="preserve"> </w:t>
       </w:r>
       <w:proofErr w:type="spellStart"/>
+      <w:proofErr w:type="gramStart"/>
       <w:r>
         <w:rPr>
           <w:rFonts w:ascii="Consolas" w:hAnsi="Consolas" w:cs="Consolas"/>
@@ -2956,6 +3032,7 @@
         </w:rPr>
         <w:t>(</w:t>
       </w:r>
+      <w:proofErr w:type="gramEnd"/>
     </w:p>
     <w:p>
       <w:pPr>
@@ -3177,6 +3254,7 @@
         <w:t xml:space="preserve"> </w:t>
       </w:r>
       <w:proofErr w:type="spellStart"/>
+      <w:proofErr w:type="gramStart"/>
       <w:r>
         <w:rPr>
           <w:rFonts w:ascii="Consolas" w:hAnsi="Consolas" w:cs="Consolas"/>
@@ -3198,6 +3276,7 @@
         </w:rPr>
         <w:t>(</w:t>
       </w:r>
+      <w:proofErr w:type="gramEnd"/>
       <w:r>
         <w:rPr>
           <w:rFonts w:ascii="Consolas" w:hAnsi="Consolas" w:cs="Consolas"/>
@@ -3528,7 +3607,19 @@
           <w:szCs w:val="19"/>
           <w:lang w:val="en-US"/>
         </w:rPr>
-        <w:t>detalles_Compras</w:t>
+        <w:t>detalles_</w:t>
+      </w:r>
+      <w:proofErr w:type="gramStart"/>
+      <w:r>
+        <w:rPr>
+          <w:rFonts w:ascii="Consolas" w:hAnsi="Consolas" w:cs="Consolas"/>
+          <w:color w:val="000000"/>
+          <w:kern w:val="0"/>
+          <w:sz w:val="19"/>
+          <w:szCs w:val="19"/>
+          <w:lang w:val="en-US"/>
+        </w:rPr>
+        <w:t>Compras</w:t>
       </w:r>
       <w:proofErr w:type="spellEnd"/>
       <w:r>
@@ -3542,6 +3633,7 @@
         </w:rPr>
         <w:t>(</w:t>
       </w:r>
+      <w:proofErr w:type="gramEnd"/>
     </w:p>
     <w:p>
       <w:pPr>
@@ -3888,6 +3980,7 @@
         <w:t xml:space="preserve">medida </w:t>
       </w:r>
       <w:proofErr w:type="spellStart"/>
+      <w:proofErr w:type="gramStart"/>
       <w:r>
         <w:rPr>
           <w:rFonts w:ascii="Consolas" w:hAnsi="Consolas" w:cs="Consolas"/>
@@ -3909,6 +4002,7 @@
         </w:rPr>
         <w:t>(</w:t>
       </w:r>
+      <w:proofErr w:type="gramEnd"/>
       <w:r>
         <w:rPr>
           <w:rFonts w:ascii="Consolas" w:hAnsi="Consolas" w:cs="Consolas"/>
@@ -4632,6 +4726,7 @@
         <w:t xml:space="preserve"> </w:t>
       </w:r>
       <w:proofErr w:type="spellStart"/>
+      <w:proofErr w:type="gramStart"/>
       <w:r>
         <w:rPr>
           <w:rFonts w:ascii="Consolas" w:hAnsi="Consolas" w:cs="Consolas"/>
@@ -4655,6 +4750,7 @@
         </w:rPr>
         <w:t>(</w:t>
       </w:r>
+      <w:proofErr w:type="gramEnd"/>
     </w:p>
     <w:p>
       <w:pPr>
@@ -4880,6 +4976,7 @@
         </w:rPr>
         <w:t xml:space="preserve"> </w:t>
       </w:r>
+      <w:proofErr w:type="gramStart"/>
       <w:r>
         <w:rPr>
           <w:rFonts w:ascii="Consolas" w:hAnsi="Consolas" w:cs="Consolas"/>
@@ -4902,6 +4999,7 @@
         </w:rPr>
         <w:t>(</w:t>
       </w:r>
+      <w:proofErr w:type="gramEnd"/>
       <w:r>
         <w:rPr>
           <w:rFonts w:ascii="Consolas" w:hAnsi="Consolas" w:cs="Consolas"/>
@@ -5072,6 +5170,7 @@
         <w:t xml:space="preserve"> </w:t>
       </w:r>
       <w:proofErr w:type="spellStart"/>
+      <w:proofErr w:type="gramStart"/>
       <w:r>
         <w:rPr>
           <w:rFonts w:ascii="Consolas" w:hAnsi="Consolas" w:cs="Consolas"/>
@@ -5095,6 +5194,7 @@
         </w:rPr>
         <w:t>(</w:t>
       </w:r>
+      <w:proofErr w:type="gramEnd"/>
     </w:p>
     <w:p>
       <w:pPr>
@@ -5584,6 +5684,7 @@
         <w:t xml:space="preserve"> </w:t>
       </w:r>
       <w:proofErr w:type="spellStart"/>
+      <w:proofErr w:type="gramStart"/>
       <w:r>
         <w:rPr>
           <w:rFonts w:ascii="Consolas" w:hAnsi="Consolas" w:cs="Consolas"/>
@@ -5607,6 +5708,7 @@
         </w:rPr>
         <w:t>(</w:t>
       </w:r>
+      <w:proofErr w:type="gramEnd"/>
     </w:p>
     <w:p>
       <w:pPr>
@@ -5828,6 +5930,7 @@
         <w:t xml:space="preserve"> </w:t>
       </w:r>
       <w:proofErr w:type="spellStart"/>
+      <w:proofErr w:type="gramStart"/>
       <w:r>
         <w:rPr>
           <w:rFonts w:ascii="Consolas" w:hAnsi="Consolas" w:cs="Consolas"/>
@@ -5849,6 +5952,7 @@
         </w:rPr>
         <w:t>(</w:t>
       </w:r>
+      <w:proofErr w:type="gramEnd"/>
       <w:r>
         <w:rPr>
           <w:rFonts w:ascii="Consolas" w:hAnsi="Consolas" w:cs="Consolas"/>
@@ -6003,36 +6107,316 @@
           <w:sz w:val="19"/>
           <w:szCs w:val="19"/>
         </w:rPr>
-        <w:t>nvarchar</w:t>
-      </w:r>
-      <w:proofErr w:type="spellEnd"/>
-      <w:r>
-        <w:rPr>
-          <w:rFonts w:ascii="Consolas" w:hAnsi="Consolas" w:cs="Consolas"/>
-          <w:color w:val="808080"/>
-          <w:kern w:val="0"/>
-          <w:sz w:val="19"/>
-          <w:szCs w:val="19"/>
+        <w:t>tinyint</w:t>
+      </w:r>
+      <w:proofErr w:type="spellEnd"/>
+      <w:r>
+        <w:rPr>
+          <w:rFonts w:ascii="Consolas" w:hAnsi="Consolas" w:cs="Consolas"/>
+          <w:color w:val="000000"/>
+          <w:kern w:val="0"/>
+          <w:sz w:val="19"/>
+          <w:szCs w:val="19"/>
+        </w:rPr>
+        <w:t xml:space="preserve"> </w:t>
+      </w:r>
+      <w:r>
+        <w:rPr>
+          <w:rFonts w:ascii="Consolas" w:hAnsi="Consolas" w:cs="Consolas"/>
+          <w:color w:val="808080"/>
+          <w:kern w:val="0"/>
+          <w:sz w:val="19"/>
+          <w:szCs w:val="19"/>
+        </w:rPr>
+        <w:t>NULL,</w:t>
+      </w:r>
+    </w:p>
+    <w:p>
+      <w:pPr>
+        <w:autoSpaceDE w:val="0"/>
+        <w:autoSpaceDN w:val="0"/>
+        <w:adjustRightInd w:val="0"/>
+        <w:spacing w:after="0" w:line="240" w:lineRule="auto"/>
+        <w:rPr>
+          <w:rFonts w:ascii="Consolas" w:hAnsi="Consolas" w:cs="Consolas"/>
+          <w:color w:val="000000"/>
+          <w:kern w:val="0"/>
+          <w:sz w:val="19"/>
+          <w:szCs w:val="19"/>
+        </w:rPr>
+      </w:pPr>
+    </w:p>
+    <w:p>
+      <w:pPr>
+        <w:autoSpaceDE w:val="0"/>
+        <w:autoSpaceDN w:val="0"/>
+        <w:adjustRightInd w:val="0"/>
+        <w:spacing w:after="0" w:line="240" w:lineRule="auto"/>
+        <w:rPr>
+          <w:rFonts w:ascii="Consolas" w:hAnsi="Consolas" w:cs="Consolas"/>
+          <w:color w:val="000000"/>
+          <w:kern w:val="0"/>
+          <w:sz w:val="19"/>
+          <w:szCs w:val="19"/>
+        </w:rPr>
+      </w:pPr>
+      <w:r>
+        <w:rPr>
+          <w:rFonts w:ascii="Consolas" w:hAnsi="Consolas" w:cs="Consolas"/>
+          <w:color w:val="000000"/>
+          <w:kern w:val="0"/>
+          <w:sz w:val="19"/>
+          <w:szCs w:val="19"/>
+        </w:rPr>
+        <w:tab/>
+      </w:r>
+      <w:proofErr w:type="spellStart"/>
+      <w:r>
+        <w:rPr>
+          <w:rFonts w:ascii="Consolas" w:hAnsi="Consolas" w:cs="Consolas"/>
+          <w:color w:val="000000"/>
+          <w:kern w:val="0"/>
+          <w:sz w:val="19"/>
+          <w:szCs w:val="19"/>
+        </w:rPr>
+        <w:t>id_tamano</w:t>
+      </w:r>
+      <w:proofErr w:type="spellEnd"/>
+      <w:r>
+        <w:rPr>
+          <w:rFonts w:ascii="Consolas" w:hAnsi="Consolas" w:cs="Consolas"/>
+          <w:color w:val="000000"/>
+          <w:kern w:val="0"/>
+          <w:sz w:val="19"/>
+          <w:szCs w:val="19"/>
+        </w:rPr>
+        <w:t xml:space="preserve"> </w:t>
+      </w:r>
+      <w:proofErr w:type="spellStart"/>
+      <w:r>
+        <w:rPr>
+          <w:rFonts w:ascii="Consolas" w:hAnsi="Consolas" w:cs="Consolas"/>
+          <w:color w:val="0000FF"/>
+          <w:kern w:val="0"/>
+          <w:sz w:val="19"/>
+          <w:szCs w:val="19"/>
+        </w:rPr>
+        <w:t>tinyint</w:t>
+      </w:r>
+      <w:proofErr w:type="spellEnd"/>
+      <w:r>
+        <w:rPr>
+          <w:rFonts w:ascii="Consolas" w:hAnsi="Consolas" w:cs="Consolas"/>
+          <w:color w:val="000000"/>
+          <w:kern w:val="0"/>
+          <w:sz w:val="19"/>
+          <w:szCs w:val="19"/>
+        </w:rPr>
+        <w:t xml:space="preserve"> </w:t>
+      </w:r>
+      <w:r>
+        <w:rPr>
+          <w:rFonts w:ascii="Consolas" w:hAnsi="Consolas" w:cs="Consolas"/>
+          <w:color w:val="808080"/>
+          <w:kern w:val="0"/>
+          <w:sz w:val="19"/>
+          <w:szCs w:val="19"/>
+        </w:rPr>
+        <w:t>NULL,</w:t>
+      </w:r>
+    </w:p>
+    <w:p>
+      <w:pPr>
+        <w:autoSpaceDE w:val="0"/>
+        <w:autoSpaceDN w:val="0"/>
+        <w:adjustRightInd w:val="0"/>
+        <w:spacing w:after="0" w:line="240" w:lineRule="auto"/>
+        <w:rPr>
+          <w:rFonts w:ascii="Consolas" w:hAnsi="Consolas" w:cs="Consolas"/>
+          <w:color w:val="000000"/>
+          <w:kern w:val="0"/>
+          <w:sz w:val="19"/>
+          <w:szCs w:val="19"/>
+          <w:lang w:val="en-US"/>
+        </w:rPr>
+      </w:pPr>
+      <w:r>
+        <w:rPr>
+          <w:rFonts w:ascii="Consolas" w:hAnsi="Consolas" w:cs="Consolas"/>
+          <w:color w:val="000000"/>
+          <w:kern w:val="0"/>
+          <w:sz w:val="19"/>
+          <w:szCs w:val="19"/>
+        </w:rPr>
+        <w:tab/>
+      </w:r>
+      <w:proofErr w:type="spellStart"/>
+      <w:r>
+        <w:rPr>
+          <w:rFonts w:ascii="Consolas" w:hAnsi="Consolas" w:cs="Consolas"/>
+          <w:color w:val="000000"/>
+          <w:kern w:val="0"/>
+          <w:sz w:val="19"/>
+          <w:szCs w:val="19"/>
+          <w:lang w:val="en-US"/>
+        </w:rPr>
+        <w:t>id_categoria</w:t>
+      </w:r>
+      <w:proofErr w:type="spellEnd"/>
+      <w:r>
+        <w:rPr>
+          <w:rFonts w:ascii="Consolas" w:hAnsi="Consolas" w:cs="Consolas"/>
+          <w:color w:val="000000"/>
+          <w:kern w:val="0"/>
+          <w:sz w:val="19"/>
+          <w:szCs w:val="19"/>
+          <w:lang w:val="en-US"/>
+        </w:rPr>
+        <w:t xml:space="preserve"> </w:t>
+      </w:r>
+      <w:proofErr w:type="spellStart"/>
+      <w:r>
+        <w:rPr>
+          <w:rFonts w:ascii="Consolas" w:hAnsi="Consolas" w:cs="Consolas"/>
+          <w:color w:val="0000FF"/>
+          <w:kern w:val="0"/>
+          <w:sz w:val="19"/>
+          <w:szCs w:val="19"/>
+          <w:lang w:val="en-US"/>
+        </w:rPr>
+        <w:t>tinyint</w:t>
+      </w:r>
+      <w:proofErr w:type="spellEnd"/>
+      <w:r>
+        <w:rPr>
+          <w:rFonts w:ascii="Consolas" w:hAnsi="Consolas" w:cs="Consolas"/>
+          <w:color w:val="000000"/>
+          <w:kern w:val="0"/>
+          <w:sz w:val="19"/>
+          <w:szCs w:val="19"/>
+          <w:lang w:val="en-US"/>
+        </w:rPr>
+        <w:t xml:space="preserve"> </w:t>
+      </w:r>
+      <w:r>
+        <w:rPr>
+          <w:rFonts w:ascii="Consolas" w:hAnsi="Consolas" w:cs="Consolas"/>
+          <w:color w:val="808080"/>
+          <w:kern w:val="0"/>
+          <w:sz w:val="19"/>
+          <w:szCs w:val="19"/>
+          <w:lang w:val="en-US"/>
+        </w:rPr>
+        <w:t>NULL,</w:t>
+      </w:r>
+    </w:p>
+    <w:p>
+      <w:pPr>
+        <w:autoSpaceDE w:val="0"/>
+        <w:autoSpaceDN w:val="0"/>
+        <w:adjustRightInd w:val="0"/>
+        <w:spacing w:after="0" w:line="240" w:lineRule="auto"/>
+        <w:rPr>
+          <w:rFonts w:ascii="Consolas" w:hAnsi="Consolas" w:cs="Consolas"/>
+          <w:color w:val="000000"/>
+          <w:kern w:val="0"/>
+          <w:sz w:val="19"/>
+          <w:szCs w:val="19"/>
+          <w:lang w:val="en-US"/>
+        </w:rPr>
+      </w:pPr>
+    </w:p>
+    <w:p>
+      <w:pPr>
+        <w:autoSpaceDE w:val="0"/>
+        <w:autoSpaceDN w:val="0"/>
+        <w:adjustRightInd w:val="0"/>
+        <w:spacing w:after="0" w:line="240" w:lineRule="auto"/>
+        <w:rPr>
+          <w:rFonts w:ascii="Consolas" w:hAnsi="Consolas" w:cs="Consolas"/>
+          <w:color w:val="000000"/>
+          <w:kern w:val="0"/>
+          <w:sz w:val="19"/>
+          <w:szCs w:val="19"/>
+          <w:lang w:val="en-US"/>
+        </w:rPr>
+      </w:pPr>
+      <w:r>
+        <w:rPr>
+          <w:rFonts w:ascii="Consolas" w:hAnsi="Consolas" w:cs="Consolas"/>
+          <w:color w:val="000000"/>
+          <w:kern w:val="0"/>
+          <w:sz w:val="19"/>
+          <w:szCs w:val="19"/>
+          <w:lang w:val="en-US"/>
+        </w:rPr>
+        <w:tab/>
+      </w:r>
+      <w:r>
+        <w:rPr>
+          <w:rFonts w:ascii="Consolas" w:hAnsi="Consolas" w:cs="Consolas"/>
+          <w:color w:val="0000FF"/>
+          <w:kern w:val="0"/>
+          <w:sz w:val="19"/>
+          <w:szCs w:val="19"/>
+          <w:lang w:val="en-US"/>
+        </w:rPr>
+        <w:t>FOREIGN</w:t>
+      </w:r>
+      <w:r>
+        <w:rPr>
+          <w:rFonts w:ascii="Consolas" w:hAnsi="Consolas" w:cs="Consolas"/>
+          <w:color w:val="000000"/>
+          <w:kern w:val="0"/>
+          <w:sz w:val="19"/>
+          <w:szCs w:val="19"/>
+          <w:lang w:val="en-US"/>
+        </w:rPr>
+        <w:t xml:space="preserve"> </w:t>
+      </w:r>
+      <w:r>
+        <w:rPr>
+          <w:rFonts w:ascii="Consolas" w:hAnsi="Consolas" w:cs="Consolas"/>
+          <w:color w:val="0000FF"/>
+          <w:kern w:val="0"/>
+          <w:sz w:val="19"/>
+          <w:szCs w:val="19"/>
+          <w:lang w:val="en-US"/>
+        </w:rPr>
+        <w:t xml:space="preserve">KEY </w:t>
+      </w:r>
+      <w:r>
+        <w:rPr>
+          <w:rFonts w:ascii="Consolas" w:hAnsi="Consolas" w:cs="Consolas"/>
+          <w:color w:val="808080"/>
+          <w:kern w:val="0"/>
+          <w:sz w:val="19"/>
+          <w:szCs w:val="19"/>
+          <w:lang w:val="en-US"/>
         </w:rPr>
         <w:t>(</w:t>
       </w:r>
-      <w:r>
-        <w:rPr>
-          <w:rFonts w:ascii="Consolas" w:hAnsi="Consolas" w:cs="Consolas"/>
-          <w:color w:val="000000"/>
-          <w:kern w:val="0"/>
-          <w:sz w:val="19"/>
-          <w:szCs w:val="19"/>
-        </w:rPr>
-        <w:t>255</w:t>
-      </w:r>
-      <w:r>
-        <w:rPr>
-          <w:rFonts w:ascii="Consolas" w:hAnsi="Consolas" w:cs="Consolas"/>
-          <w:color w:val="808080"/>
-          <w:kern w:val="0"/>
-          <w:sz w:val="19"/>
-          <w:szCs w:val="19"/>
+      <w:proofErr w:type="spellStart"/>
+      <w:r>
+        <w:rPr>
+          <w:rFonts w:ascii="Consolas" w:hAnsi="Consolas" w:cs="Consolas"/>
+          <w:color w:val="000000"/>
+          <w:kern w:val="0"/>
+          <w:sz w:val="19"/>
+          <w:szCs w:val="19"/>
+          <w:lang w:val="en-US"/>
+        </w:rPr>
+        <w:t>id_tamano</w:t>
+      </w:r>
+      <w:proofErr w:type="spellEnd"/>
+      <w:r>
+        <w:rPr>
+          <w:rFonts w:ascii="Consolas" w:hAnsi="Consolas" w:cs="Consolas"/>
+          <w:color w:val="808080"/>
+          <w:kern w:val="0"/>
+          <w:sz w:val="19"/>
+          <w:szCs w:val="19"/>
+          <w:lang w:val="en-US"/>
         </w:rPr>
         <w:t>)</w:t>
       </w:r>
@@ -6043,16 +6427,576 @@
           <w:kern w:val="0"/>
           <w:sz w:val="19"/>
           <w:szCs w:val="19"/>
-        </w:rPr>
-        <w:t xml:space="preserve"> </w:t>
-      </w:r>
-      <w:r>
-        <w:rPr>
-          <w:rFonts w:ascii="Consolas" w:hAnsi="Consolas" w:cs="Consolas"/>
-          <w:color w:val="808080"/>
-          <w:kern w:val="0"/>
-          <w:sz w:val="19"/>
-          <w:szCs w:val="19"/>
+          <w:lang w:val="en-US"/>
+        </w:rPr>
+        <w:t xml:space="preserve"> </w:t>
+      </w:r>
+      <w:r>
+        <w:rPr>
+          <w:rFonts w:ascii="Consolas" w:hAnsi="Consolas" w:cs="Consolas"/>
+          <w:color w:val="0000FF"/>
+          <w:kern w:val="0"/>
+          <w:sz w:val="19"/>
+          <w:szCs w:val="19"/>
+          <w:lang w:val="en-US"/>
+        </w:rPr>
+        <w:t>REFERENCES</w:t>
+      </w:r>
+      <w:r>
+        <w:rPr>
+          <w:rFonts w:ascii="Consolas" w:hAnsi="Consolas" w:cs="Consolas"/>
+          <w:color w:val="000000"/>
+          <w:kern w:val="0"/>
+          <w:sz w:val="19"/>
+          <w:szCs w:val="19"/>
+          <w:lang w:val="en-US"/>
+        </w:rPr>
+        <w:t xml:space="preserve"> </w:t>
+      </w:r>
+      <w:proofErr w:type="spellStart"/>
+      <w:r>
+        <w:rPr>
+          <w:rFonts w:ascii="Consolas" w:hAnsi="Consolas" w:cs="Consolas"/>
+          <w:color w:val="000000"/>
+          <w:kern w:val="0"/>
+          <w:sz w:val="19"/>
+          <w:szCs w:val="19"/>
+          <w:lang w:val="en-US"/>
+        </w:rPr>
+        <w:t>tamanos</w:t>
+      </w:r>
+      <w:proofErr w:type="spellEnd"/>
+      <w:r>
+        <w:rPr>
+          <w:rFonts w:ascii="Consolas" w:hAnsi="Consolas" w:cs="Consolas"/>
+          <w:color w:val="0000FF"/>
+          <w:kern w:val="0"/>
+          <w:sz w:val="19"/>
+          <w:szCs w:val="19"/>
+          <w:lang w:val="en-US"/>
+        </w:rPr>
+        <w:t xml:space="preserve"> </w:t>
+      </w:r>
+      <w:r>
+        <w:rPr>
+          <w:rFonts w:ascii="Consolas" w:hAnsi="Consolas" w:cs="Consolas"/>
+          <w:color w:val="808080"/>
+          <w:kern w:val="0"/>
+          <w:sz w:val="19"/>
+          <w:szCs w:val="19"/>
+          <w:lang w:val="en-US"/>
+        </w:rPr>
+        <w:t>(</w:t>
+      </w:r>
+      <w:proofErr w:type="spellStart"/>
+      <w:r>
+        <w:rPr>
+          <w:rFonts w:ascii="Consolas" w:hAnsi="Consolas" w:cs="Consolas"/>
+          <w:color w:val="000000"/>
+          <w:kern w:val="0"/>
+          <w:sz w:val="19"/>
+          <w:szCs w:val="19"/>
+          <w:lang w:val="en-US"/>
+        </w:rPr>
+        <w:t>id_tamano</w:t>
+      </w:r>
+      <w:proofErr w:type="spellEnd"/>
+      <w:r>
+        <w:rPr>
+          <w:rFonts w:ascii="Consolas" w:hAnsi="Consolas" w:cs="Consolas"/>
+          <w:color w:val="808080"/>
+          <w:kern w:val="0"/>
+          <w:sz w:val="19"/>
+          <w:szCs w:val="19"/>
+          <w:lang w:val="en-US"/>
+        </w:rPr>
+        <w:t>),</w:t>
+      </w:r>
+    </w:p>
+    <w:p>
+      <w:pPr>
+        <w:autoSpaceDE w:val="0"/>
+        <w:autoSpaceDN w:val="0"/>
+        <w:adjustRightInd w:val="0"/>
+        <w:spacing w:after="0" w:line="240" w:lineRule="auto"/>
+        <w:rPr>
+          <w:rFonts w:ascii="Consolas" w:hAnsi="Consolas" w:cs="Consolas"/>
+          <w:color w:val="000000"/>
+          <w:kern w:val="0"/>
+          <w:sz w:val="19"/>
+          <w:szCs w:val="19"/>
+          <w:lang w:val="en-US"/>
+        </w:rPr>
+      </w:pPr>
+      <w:r>
+        <w:rPr>
+          <w:rFonts w:ascii="Consolas" w:hAnsi="Consolas" w:cs="Consolas"/>
+          <w:color w:val="000000"/>
+          <w:kern w:val="0"/>
+          <w:sz w:val="19"/>
+          <w:szCs w:val="19"/>
+          <w:lang w:val="en-US"/>
+        </w:rPr>
+        <w:tab/>
+      </w:r>
+      <w:r>
+        <w:rPr>
+          <w:rFonts w:ascii="Consolas" w:hAnsi="Consolas" w:cs="Consolas"/>
+          <w:color w:val="0000FF"/>
+          <w:kern w:val="0"/>
+          <w:sz w:val="19"/>
+          <w:szCs w:val="19"/>
+          <w:lang w:val="en-US"/>
+        </w:rPr>
+        <w:t>FOREIGN</w:t>
+      </w:r>
+      <w:r>
+        <w:rPr>
+          <w:rFonts w:ascii="Consolas" w:hAnsi="Consolas" w:cs="Consolas"/>
+          <w:color w:val="000000"/>
+          <w:kern w:val="0"/>
+          <w:sz w:val="19"/>
+          <w:szCs w:val="19"/>
+          <w:lang w:val="en-US"/>
+        </w:rPr>
+        <w:t xml:space="preserve"> </w:t>
+      </w:r>
+      <w:r>
+        <w:rPr>
+          <w:rFonts w:ascii="Consolas" w:hAnsi="Consolas" w:cs="Consolas"/>
+          <w:color w:val="0000FF"/>
+          <w:kern w:val="0"/>
+          <w:sz w:val="19"/>
+          <w:szCs w:val="19"/>
+          <w:lang w:val="en-US"/>
+        </w:rPr>
+        <w:t xml:space="preserve">KEY </w:t>
+      </w:r>
+      <w:r>
+        <w:rPr>
+          <w:rFonts w:ascii="Consolas" w:hAnsi="Consolas" w:cs="Consolas"/>
+          <w:color w:val="808080"/>
+          <w:kern w:val="0"/>
+          <w:sz w:val="19"/>
+          <w:szCs w:val="19"/>
+          <w:lang w:val="en-US"/>
+        </w:rPr>
+        <w:t>(</w:t>
+      </w:r>
+      <w:proofErr w:type="spellStart"/>
+      <w:r>
+        <w:rPr>
+          <w:rFonts w:ascii="Consolas" w:hAnsi="Consolas" w:cs="Consolas"/>
+          <w:color w:val="000000"/>
+          <w:kern w:val="0"/>
+          <w:sz w:val="19"/>
+          <w:szCs w:val="19"/>
+          <w:lang w:val="en-US"/>
+        </w:rPr>
+        <w:t>id_categoria</w:t>
+      </w:r>
+      <w:proofErr w:type="spellEnd"/>
+      <w:r>
+        <w:rPr>
+          <w:rFonts w:ascii="Consolas" w:hAnsi="Consolas" w:cs="Consolas"/>
+          <w:color w:val="808080"/>
+          <w:kern w:val="0"/>
+          <w:sz w:val="19"/>
+          <w:szCs w:val="19"/>
+          <w:lang w:val="en-US"/>
+        </w:rPr>
+        <w:t>)</w:t>
+      </w:r>
+      <w:r>
+        <w:rPr>
+          <w:rFonts w:ascii="Consolas" w:hAnsi="Consolas" w:cs="Consolas"/>
+          <w:color w:val="000000"/>
+          <w:kern w:val="0"/>
+          <w:sz w:val="19"/>
+          <w:szCs w:val="19"/>
+          <w:lang w:val="en-US"/>
+        </w:rPr>
+        <w:t xml:space="preserve"> </w:t>
+      </w:r>
+      <w:r>
+        <w:rPr>
+          <w:rFonts w:ascii="Consolas" w:hAnsi="Consolas" w:cs="Consolas"/>
+          <w:color w:val="0000FF"/>
+          <w:kern w:val="0"/>
+          <w:sz w:val="19"/>
+          <w:szCs w:val="19"/>
+          <w:lang w:val="en-US"/>
+        </w:rPr>
+        <w:t>REFERENCES</w:t>
+      </w:r>
+      <w:r>
+        <w:rPr>
+          <w:rFonts w:ascii="Consolas" w:hAnsi="Consolas" w:cs="Consolas"/>
+          <w:color w:val="000000"/>
+          <w:kern w:val="0"/>
+          <w:sz w:val="19"/>
+          <w:szCs w:val="19"/>
+          <w:lang w:val="en-US"/>
+        </w:rPr>
+        <w:t xml:space="preserve"> </w:t>
+      </w:r>
+      <w:proofErr w:type="spellStart"/>
+      <w:r>
+        <w:rPr>
+          <w:rFonts w:ascii="Consolas" w:hAnsi="Consolas" w:cs="Consolas"/>
+          <w:color w:val="000000"/>
+          <w:kern w:val="0"/>
+          <w:sz w:val="19"/>
+          <w:szCs w:val="19"/>
+          <w:lang w:val="en-US"/>
+        </w:rPr>
+        <w:t>categorias</w:t>
+      </w:r>
+      <w:proofErr w:type="spellEnd"/>
+      <w:r>
+        <w:rPr>
+          <w:rFonts w:ascii="Consolas" w:hAnsi="Consolas" w:cs="Consolas"/>
+          <w:color w:val="0000FF"/>
+          <w:kern w:val="0"/>
+          <w:sz w:val="19"/>
+          <w:szCs w:val="19"/>
+          <w:lang w:val="en-US"/>
+        </w:rPr>
+        <w:t xml:space="preserve"> </w:t>
+      </w:r>
+      <w:r>
+        <w:rPr>
+          <w:rFonts w:ascii="Consolas" w:hAnsi="Consolas" w:cs="Consolas"/>
+          <w:color w:val="808080"/>
+          <w:kern w:val="0"/>
+          <w:sz w:val="19"/>
+          <w:szCs w:val="19"/>
+          <w:lang w:val="en-US"/>
+        </w:rPr>
+        <w:t>(</w:t>
+      </w:r>
+      <w:proofErr w:type="spellStart"/>
+      <w:r>
+        <w:rPr>
+          <w:rFonts w:ascii="Consolas" w:hAnsi="Consolas" w:cs="Consolas"/>
+          <w:color w:val="000000"/>
+          <w:kern w:val="0"/>
+          <w:sz w:val="19"/>
+          <w:szCs w:val="19"/>
+          <w:lang w:val="en-US"/>
+        </w:rPr>
+        <w:t>id_categoria</w:t>
+      </w:r>
+      <w:proofErr w:type="spellEnd"/>
+      <w:r>
+        <w:rPr>
+          <w:rFonts w:ascii="Consolas" w:hAnsi="Consolas" w:cs="Consolas"/>
+          <w:color w:val="808080"/>
+          <w:kern w:val="0"/>
+          <w:sz w:val="19"/>
+          <w:szCs w:val="19"/>
+          <w:lang w:val="en-US"/>
+        </w:rPr>
+        <w:t>),</w:t>
+      </w:r>
+    </w:p>
+    <w:p>
+      <w:pPr>
+        <w:autoSpaceDE w:val="0"/>
+        <w:autoSpaceDN w:val="0"/>
+        <w:adjustRightInd w:val="0"/>
+        <w:spacing w:after="0" w:line="240" w:lineRule="auto"/>
+        <w:rPr>
+          <w:rFonts w:ascii="Consolas" w:hAnsi="Consolas" w:cs="Consolas"/>
+          <w:color w:val="000000"/>
+          <w:kern w:val="0"/>
+          <w:sz w:val="19"/>
+          <w:szCs w:val="19"/>
+          <w:lang w:val="en-US"/>
+        </w:rPr>
+      </w:pPr>
+      <w:r>
+        <w:rPr>
+          <w:rFonts w:ascii="Consolas" w:hAnsi="Consolas" w:cs="Consolas"/>
+          <w:color w:val="808080"/>
+          <w:kern w:val="0"/>
+          <w:sz w:val="19"/>
+          <w:szCs w:val="19"/>
+          <w:lang w:val="en-US"/>
+        </w:rPr>
+        <w:t>)</w:t>
+      </w:r>
+    </w:p>
+    <w:p>
+      <w:pPr>
+        <w:autoSpaceDE w:val="0"/>
+        <w:autoSpaceDN w:val="0"/>
+        <w:adjustRightInd w:val="0"/>
+        <w:spacing w:after="0" w:line="240" w:lineRule="auto"/>
+        <w:rPr>
+          <w:rFonts w:ascii="Consolas" w:hAnsi="Consolas" w:cs="Consolas"/>
+          <w:color w:val="000000"/>
+          <w:kern w:val="0"/>
+          <w:sz w:val="19"/>
+          <w:szCs w:val="19"/>
+          <w:lang w:val="en-US"/>
+        </w:rPr>
+      </w:pPr>
+    </w:p>
+    <w:p>
+      <w:pPr>
+        <w:autoSpaceDE w:val="0"/>
+        <w:autoSpaceDN w:val="0"/>
+        <w:adjustRightInd w:val="0"/>
+        <w:spacing w:after="0" w:line="240" w:lineRule="auto"/>
+        <w:rPr>
+          <w:rFonts w:ascii="Consolas" w:hAnsi="Consolas" w:cs="Consolas"/>
+          <w:color w:val="000000"/>
+          <w:kern w:val="0"/>
+          <w:sz w:val="19"/>
+          <w:szCs w:val="19"/>
+          <w:lang w:val="en-US"/>
+        </w:rPr>
+      </w:pPr>
+      <w:r>
+        <w:rPr>
+          <w:rFonts w:ascii="Consolas" w:hAnsi="Consolas" w:cs="Consolas"/>
+          <w:color w:val="0000FF"/>
+          <w:kern w:val="0"/>
+          <w:sz w:val="19"/>
+          <w:szCs w:val="19"/>
+          <w:lang w:val="en-US"/>
+        </w:rPr>
+        <w:t>CREATE</w:t>
+      </w:r>
+      <w:r>
+        <w:rPr>
+          <w:rFonts w:ascii="Consolas" w:hAnsi="Consolas" w:cs="Consolas"/>
+          <w:color w:val="000000"/>
+          <w:kern w:val="0"/>
+          <w:sz w:val="19"/>
+          <w:szCs w:val="19"/>
+          <w:lang w:val="en-US"/>
+        </w:rPr>
+        <w:t xml:space="preserve"> </w:t>
+      </w:r>
+      <w:r>
+        <w:rPr>
+          <w:rFonts w:ascii="Consolas" w:hAnsi="Consolas" w:cs="Consolas"/>
+          <w:color w:val="0000FF"/>
+          <w:kern w:val="0"/>
+          <w:sz w:val="19"/>
+          <w:szCs w:val="19"/>
+          <w:lang w:val="en-US"/>
+        </w:rPr>
+        <w:t>TABLE</w:t>
+      </w:r>
+      <w:r>
+        <w:rPr>
+          <w:rFonts w:ascii="Consolas" w:hAnsi="Consolas" w:cs="Consolas"/>
+          <w:color w:val="000000"/>
+          <w:kern w:val="0"/>
+          <w:sz w:val="19"/>
+          <w:szCs w:val="19"/>
+          <w:lang w:val="en-US"/>
+        </w:rPr>
+        <w:t xml:space="preserve"> </w:t>
+      </w:r>
+      <w:proofErr w:type="spellStart"/>
+      <w:proofErr w:type="gramStart"/>
+      <w:r>
+        <w:rPr>
+          <w:rFonts w:ascii="Consolas" w:hAnsi="Consolas" w:cs="Consolas"/>
+          <w:color w:val="000000"/>
+          <w:kern w:val="0"/>
+          <w:sz w:val="19"/>
+          <w:szCs w:val="19"/>
+          <w:lang w:val="en-US"/>
+        </w:rPr>
+        <w:t>recetas</w:t>
+      </w:r>
+      <w:proofErr w:type="spellEnd"/>
+      <w:r>
+        <w:rPr>
+          <w:rFonts w:ascii="Consolas" w:hAnsi="Consolas" w:cs="Consolas"/>
+          <w:color w:val="808080"/>
+          <w:kern w:val="0"/>
+          <w:sz w:val="19"/>
+          <w:szCs w:val="19"/>
+          <w:lang w:val="en-US"/>
+        </w:rPr>
+        <w:t>(</w:t>
+      </w:r>
+      <w:proofErr w:type="gramEnd"/>
+    </w:p>
+    <w:p>
+      <w:pPr>
+        <w:autoSpaceDE w:val="0"/>
+        <w:autoSpaceDN w:val="0"/>
+        <w:adjustRightInd w:val="0"/>
+        <w:spacing w:after="0" w:line="240" w:lineRule="auto"/>
+        <w:rPr>
+          <w:rFonts w:ascii="Consolas" w:hAnsi="Consolas" w:cs="Consolas"/>
+          <w:color w:val="000000"/>
+          <w:kern w:val="0"/>
+          <w:sz w:val="19"/>
+          <w:szCs w:val="19"/>
+          <w:lang w:val="en-US"/>
+        </w:rPr>
+      </w:pPr>
+      <w:r>
+        <w:rPr>
+          <w:rFonts w:ascii="Consolas" w:hAnsi="Consolas" w:cs="Consolas"/>
+          <w:color w:val="000000"/>
+          <w:kern w:val="0"/>
+          <w:sz w:val="19"/>
+          <w:szCs w:val="19"/>
+          <w:lang w:val="en-US"/>
+        </w:rPr>
+        <w:tab/>
+      </w:r>
+      <w:proofErr w:type="spellStart"/>
+      <w:r>
+        <w:rPr>
+          <w:rFonts w:ascii="Consolas" w:hAnsi="Consolas" w:cs="Consolas"/>
+          <w:color w:val="000000"/>
+          <w:kern w:val="0"/>
+          <w:sz w:val="19"/>
+          <w:szCs w:val="19"/>
+          <w:lang w:val="en-US"/>
+        </w:rPr>
+        <w:t>id_receta</w:t>
+      </w:r>
+      <w:proofErr w:type="spellEnd"/>
+      <w:r>
+        <w:rPr>
+          <w:rFonts w:ascii="Consolas" w:hAnsi="Consolas" w:cs="Consolas"/>
+          <w:color w:val="000000"/>
+          <w:kern w:val="0"/>
+          <w:sz w:val="19"/>
+          <w:szCs w:val="19"/>
+          <w:lang w:val="en-US"/>
+        </w:rPr>
+        <w:t xml:space="preserve"> </w:t>
+      </w:r>
+      <w:r>
+        <w:rPr>
+          <w:rFonts w:ascii="Consolas" w:hAnsi="Consolas" w:cs="Consolas"/>
+          <w:color w:val="0000FF"/>
+          <w:kern w:val="0"/>
+          <w:sz w:val="19"/>
+          <w:szCs w:val="19"/>
+          <w:lang w:val="en-US"/>
+        </w:rPr>
+        <w:t>int</w:t>
+      </w:r>
+      <w:r>
+        <w:rPr>
+          <w:rFonts w:ascii="Consolas" w:hAnsi="Consolas" w:cs="Consolas"/>
+          <w:color w:val="000000"/>
+          <w:kern w:val="0"/>
+          <w:sz w:val="19"/>
+          <w:szCs w:val="19"/>
+          <w:lang w:val="en-US"/>
+        </w:rPr>
+        <w:t xml:space="preserve"> </w:t>
+      </w:r>
+      <w:r>
+        <w:rPr>
+          <w:rFonts w:ascii="Consolas" w:hAnsi="Consolas" w:cs="Consolas"/>
+          <w:color w:val="0000FF"/>
+          <w:kern w:val="0"/>
+          <w:sz w:val="19"/>
+          <w:szCs w:val="19"/>
+          <w:lang w:val="en-US"/>
+        </w:rPr>
+        <w:t>PRIMARY</w:t>
+      </w:r>
+      <w:r>
+        <w:rPr>
+          <w:rFonts w:ascii="Consolas" w:hAnsi="Consolas" w:cs="Consolas"/>
+          <w:color w:val="000000"/>
+          <w:kern w:val="0"/>
+          <w:sz w:val="19"/>
+          <w:szCs w:val="19"/>
+          <w:lang w:val="en-US"/>
+        </w:rPr>
+        <w:t xml:space="preserve"> </w:t>
+      </w:r>
+      <w:r>
+        <w:rPr>
+          <w:rFonts w:ascii="Consolas" w:hAnsi="Consolas" w:cs="Consolas"/>
+          <w:color w:val="0000FF"/>
+          <w:kern w:val="0"/>
+          <w:sz w:val="19"/>
+          <w:szCs w:val="19"/>
+          <w:lang w:val="en-US"/>
+        </w:rPr>
+        <w:t>KEY</w:t>
+      </w:r>
+      <w:r>
+        <w:rPr>
+          <w:rFonts w:ascii="Consolas" w:hAnsi="Consolas" w:cs="Consolas"/>
+          <w:color w:val="000000"/>
+          <w:kern w:val="0"/>
+          <w:sz w:val="19"/>
+          <w:szCs w:val="19"/>
+          <w:lang w:val="en-US"/>
+        </w:rPr>
+        <w:t xml:space="preserve"> </w:t>
+      </w:r>
+      <w:r>
+        <w:rPr>
+          <w:rFonts w:ascii="Consolas" w:hAnsi="Consolas" w:cs="Consolas"/>
+          <w:color w:val="0000FF"/>
+          <w:kern w:val="0"/>
+          <w:sz w:val="19"/>
+          <w:szCs w:val="19"/>
+          <w:lang w:val="en-US"/>
+        </w:rPr>
+        <w:t>IDENTITY</w:t>
+      </w:r>
+      <w:r>
+        <w:rPr>
+          <w:rFonts w:ascii="Consolas" w:hAnsi="Consolas" w:cs="Consolas"/>
+          <w:color w:val="000000"/>
+          <w:kern w:val="0"/>
+          <w:sz w:val="19"/>
+          <w:szCs w:val="19"/>
+          <w:lang w:val="en-US"/>
+        </w:rPr>
+        <w:t xml:space="preserve"> </w:t>
+      </w:r>
+      <w:r>
+        <w:rPr>
+          <w:rFonts w:ascii="Consolas" w:hAnsi="Consolas" w:cs="Consolas"/>
+          <w:color w:val="808080"/>
+          <w:kern w:val="0"/>
+          <w:sz w:val="19"/>
+          <w:szCs w:val="19"/>
+          <w:lang w:val="en-US"/>
+        </w:rPr>
+        <w:t>NOT</w:t>
+      </w:r>
+      <w:r>
+        <w:rPr>
+          <w:rFonts w:ascii="Consolas" w:hAnsi="Consolas" w:cs="Consolas"/>
+          <w:color w:val="000000"/>
+          <w:kern w:val="0"/>
+          <w:sz w:val="19"/>
+          <w:szCs w:val="19"/>
+          <w:lang w:val="en-US"/>
+        </w:rPr>
+        <w:t xml:space="preserve"> </w:t>
+      </w:r>
+      <w:r>
+        <w:rPr>
+          <w:rFonts w:ascii="Consolas" w:hAnsi="Consolas" w:cs="Consolas"/>
+          <w:color w:val="808080"/>
+          <w:kern w:val="0"/>
+          <w:sz w:val="19"/>
+          <w:szCs w:val="19"/>
+          <w:lang w:val="en-US"/>
         </w:rPr>
         <w:t>NULL,</w:t>
       </w:r>
@@ -6069,84 +7013,87 @@
           <w:kern w:val="0"/>
           <w:sz w:val="19"/>
           <w:szCs w:val="19"/>
-        </w:rPr>
-      </w:pPr>
-    </w:p>
-    <w:p>
-      <w:pPr>
-        <w:autoSpaceDE w:val="0"/>
-        <w:autoSpaceDN w:val="0"/>
-        <w:adjustRightInd w:val="0"/>
-        <w:spacing w:after="0" w:line="240" w:lineRule="auto"/>
-        <w:rPr>
-          <w:rFonts w:ascii="Consolas" w:hAnsi="Consolas" w:cs="Consolas"/>
-          <w:color w:val="000000"/>
-          <w:kern w:val="0"/>
-          <w:sz w:val="19"/>
-          <w:szCs w:val="19"/>
-        </w:rPr>
-      </w:pPr>
-      <w:r>
-        <w:rPr>
-          <w:rFonts w:ascii="Consolas" w:hAnsi="Consolas" w:cs="Consolas"/>
-          <w:color w:val="000000"/>
-          <w:kern w:val="0"/>
-          <w:sz w:val="19"/>
-          <w:szCs w:val="19"/>
+          <w:lang w:val="en-US"/>
+        </w:rPr>
+      </w:pPr>
+      <w:r>
+        <w:rPr>
+          <w:rFonts w:ascii="Consolas" w:hAnsi="Consolas" w:cs="Consolas"/>
+          <w:color w:val="000000"/>
+          <w:kern w:val="0"/>
+          <w:sz w:val="19"/>
+          <w:szCs w:val="19"/>
+          <w:lang w:val="en-US"/>
         </w:rPr>
         <w:tab/>
       </w:r>
       <w:proofErr w:type="spellStart"/>
-      <w:r>
-        <w:rPr>
-          <w:rFonts w:ascii="Consolas" w:hAnsi="Consolas" w:cs="Consolas"/>
-          <w:color w:val="000000"/>
-          <w:kern w:val="0"/>
-          <w:sz w:val="19"/>
-          <w:szCs w:val="19"/>
-        </w:rPr>
-        <w:t>id_tamano</w:t>
-      </w:r>
-      <w:proofErr w:type="spellEnd"/>
-      <w:r>
-        <w:rPr>
-          <w:rFonts w:ascii="Consolas" w:hAnsi="Consolas" w:cs="Consolas"/>
-          <w:color w:val="000000"/>
-          <w:kern w:val="0"/>
-          <w:sz w:val="19"/>
-          <w:szCs w:val="19"/>
-        </w:rPr>
-        <w:t xml:space="preserve"> </w:t>
-      </w:r>
-      <w:proofErr w:type="spellStart"/>
-      <w:r>
-        <w:rPr>
-          <w:rFonts w:ascii="Consolas" w:hAnsi="Consolas" w:cs="Consolas"/>
-          <w:color w:val="0000FF"/>
-          <w:kern w:val="0"/>
-          <w:sz w:val="19"/>
-          <w:szCs w:val="19"/>
-        </w:rPr>
-        <w:t>tinyint</w:t>
-      </w:r>
-      <w:proofErr w:type="spellEnd"/>
-      <w:r>
-        <w:rPr>
-          <w:rFonts w:ascii="Consolas" w:hAnsi="Consolas" w:cs="Consolas"/>
-          <w:color w:val="000000"/>
-          <w:kern w:val="0"/>
-          <w:sz w:val="19"/>
-          <w:szCs w:val="19"/>
-        </w:rPr>
-        <w:t xml:space="preserve"> </w:t>
-      </w:r>
-      <w:r>
-        <w:rPr>
-          <w:rFonts w:ascii="Consolas" w:hAnsi="Consolas" w:cs="Consolas"/>
-          <w:color w:val="808080"/>
-          <w:kern w:val="0"/>
-          <w:sz w:val="19"/>
-          <w:szCs w:val="19"/>
+      <w:proofErr w:type="gramStart"/>
+      <w:r>
+        <w:rPr>
+          <w:rFonts w:ascii="Consolas" w:hAnsi="Consolas" w:cs="Consolas"/>
+          <w:color w:val="000000"/>
+          <w:kern w:val="0"/>
+          <w:sz w:val="19"/>
+          <w:szCs w:val="19"/>
+          <w:lang w:val="en-US"/>
+        </w:rPr>
+        <w:t>cant</w:t>
+      </w:r>
+      <w:proofErr w:type="gramEnd"/>
+      <w:r>
+        <w:rPr>
+          <w:rFonts w:ascii="Consolas" w:hAnsi="Consolas" w:cs="Consolas"/>
+          <w:color w:val="000000"/>
+          <w:kern w:val="0"/>
+          <w:sz w:val="19"/>
+          <w:szCs w:val="19"/>
+          <w:lang w:val="en-US"/>
+        </w:rPr>
+        <w:t>_insumo</w:t>
+      </w:r>
+      <w:proofErr w:type="spellEnd"/>
+      <w:r>
+        <w:rPr>
+          <w:rFonts w:ascii="Consolas" w:hAnsi="Consolas" w:cs="Consolas"/>
+          <w:color w:val="000000"/>
+          <w:kern w:val="0"/>
+          <w:sz w:val="19"/>
+          <w:szCs w:val="19"/>
+          <w:lang w:val="en-US"/>
+        </w:rPr>
+        <w:t xml:space="preserve"> </w:t>
+      </w:r>
+      <w:r>
+        <w:rPr>
+          <w:rFonts w:ascii="Consolas" w:hAnsi="Consolas" w:cs="Consolas"/>
+          <w:color w:val="0000FF"/>
+          <w:kern w:val="0"/>
+          <w:sz w:val="19"/>
+          <w:szCs w:val="19"/>
+          <w:lang w:val="en-US"/>
+        </w:rPr>
+        <w:t>int</w:t>
+      </w:r>
+      <w:r>
+        <w:rPr>
+          <w:rFonts w:ascii="Consolas" w:hAnsi="Consolas" w:cs="Consolas"/>
+          <w:color w:val="000000"/>
+          <w:kern w:val="0"/>
+          <w:sz w:val="19"/>
+          <w:szCs w:val="19"/>
+          <w:lang w:val="en-US"/>
+        </w:rPr>
+        <w:t xml:space="preserve"> </w:t>
+      </w:r>
+      <w:r>
+        <w:rPr>
+          <w:rFonts w:ascii="Consolas" w:hAnsi="Consolas" w:cs="Consolas"/>
+          <w:color w:val="808080"/>
+          <w:kern w:val="0"/>
+          <w:sz w:val="19"/>
+          <w:szCs w:val="19"/>
+          <w:lang w:val="en-US"/>
         </w:rPr>
         <w:t>NULL,</w:t>
       </w:r>
@@ -6166,13 +7113,30 @@
           <w:lang w:val="en-US"/>
         </w:rPr>
       </w:pPr>
-      <w:r>
-        <w:rPr>
-          <w:rFonts w:ascii="Consolas" w:hAnsi="Consolas" w:cs="Consolas"/>
-          <w:color w:val="000000"/>
-          <w:kern w:val="0"/>
-          <w:sz w:val="19"/>
-          <w:szCs w:val="19"/>
+    </w:p>
+    <w:p>
+      <w:pPr>
+        <w:autoSpaceDE w:val="0"/>
+        <w:autoSpaceDN w:val="0"/>
+        <w:adjustRightInd w:val="0"/>
+        <w:spacing w:after="0" w:line="240" w:lineRule="auto"/>
+        <w:rPr>
+          <w:rFonts w:ascii="Consolas" w:hAnsi="Consolas" w:cs="Consolas"/>
+          <w:color w:val="000000"/>
+          <w:kern w:val="0"/>
+          <w:sz w:val="19"/>
+          <w:szCs w:val="19"/>
+          <w:lang w:val="en-US"/>
+        </w:rPr>
+      </w:pPr>
+      <w:r>
+        <w:rPr>
+          <w:rFonts w:ascii="Consolas" w:hAnsi="Consolas" w:cs="Consolas"/>
+          <w:color w:val="000000"/>
+          <w:kern w:val="0"/>
+          <w:sz w:val="19"/>
+          <w:szCs w:val="19"/>
+          <w:lang w:val="en-US"/>
         </w:rPr>
         <w:tab/>
       </w:r>
@@ -6186,33 +7150,31 @@
           <w:szCs w:val="19"/>
           <w:lang w:val="en-US"/>
         </w:rPr>
-        <w:t>id_categoria</w:t>
-      </w:r>
-      <w:proofErr w:type="spellEnd"/>
-      <w:r>
-        <w:rPr>
-          <w:rFonts w:ascii="Consolas" w:hAnsi="Consolas" w:cs="Consolas"/>
-          <w:color w:val="000000"/>
-          <w:kern w:val="0"/>
-          <w:sz w:val="19"/>
-          <w:szCs w:val="19"/>
-          <w:lang w:val="en-US"/>
-        </w:rPr>
-        <w:t xml:space="preserve"> </w:t>
-      </w:r>
-      <w:proofErr w:type="spellStart"/>
-      <w:r>
-        <w:rPr>
-          <w:rFonts w:ascii="Consolas" w:hAnsi="Consolas" w:cs="Consolas"/>
-          <w:color w:val="0000FF"/>
-          <w:kern w:val="0"/>
-          <w:sz w:val="19"/>
-          <w:szCs w:val="19"/>
-          <w:lang w:val="en-US"/>
-        </w:rPr>
-        <w:t>tinyint</w:t>
-      </w:r>
-      <w:proofErr w:type="spellEnd"/>
+        <w:t>id_producto</w:t>
+      </w:r>
+      <w:proofErr w:type="spellEnd"/>
+      <w:r>
+        <w:rPr>
+          <w:rFonts w:ascii="Consolas" w:hAnsi="Consolas" w:cs="Consolas"/>
+          <w:color w:val="000000"/>
+          <w:kern w:val="0"/>
+          <w:sz w:val="19"/>
+          <w:szCs w:val="19"/>
+          <w:lang w:val="en-US"/>
+        </w:rPr>
+        <w:t xml:space="preserve"> </w:t>
+      </w:r>
+      <w:r>
+        <w:rPr>
+          <w:rFonts w:ascii="Consolas" w:hAnsi="Consolas" w:cs="Consolas"/>
+          <w:color w:val="0000FF"/>
+          <w:kern w:val="0"/>
+          <w:sz w:val="19"/>
+          <w:szCs w:val="19"/>
+          <w:lang w:val="en-US"/>
+        </w:rPr>
+        <w:t>int</w:t>
+      </w:r>
       <w:r>
         <w:rPr>
           <w:rFonts w:ascii="Consolas" w:hAnsi="Consolas" w:cs="Consolas"/>
@@ -6251,22 +7213,6 @@
           <w:lang w:val="en-US"/>
         </w:rPr>
       </w:pPr>
-    </w:p>
-    <w:p>
-      <w:pPr>
-        <w:autoSpaceDE w:val="0"/>
-        <w:autoSpaceDN w:val="0"/>
-        <w:adjustRightInd w:val="0"/>
-        <w:spacing w:after="0" w:line="240" w:lineRule="auto"/>
-        <w:rPr>
-          <w:rFonts w:ascii="Consolas" w:hAnsi="Consolas" w:cs="Consolas"/>
-          <w:color w:val="000000"/>
-          <w:kern w:val="0"/>
-          <w:sz w:val="19"/>
-          <w:szCs w:val="19"/>
-          <w:lang w:val="en-US"/>
-        </w:rPr>
-      </w:pPr>
       <w:r>
         <w:rPr>
           <w:rFonts w:ascii="Consolas" w:hAnsi="Consolas" w:cs="Consolas"/>
@@ -6278,6 +7224,106 @@
         </w:rPr>
         <w:tab/>
       </w:r>
+      <w:proofErr w:type="spellStart"/>
+      <w:r>
+        <w:rPr>
+          <w:rFonts w:ascii="Consolas" w:hAnsi="Consolas" w:cs="Consolas"/>
+          <w:color w:val="000000"/>
+          <w:kern w:val="0"/>
+          <w:sz w:val="19"/>
+          <w:szCs w:val="19"/>
+          <w:lang w:val="en-US"/>
+        </w:rPr>
+        <w:t>id_insumo</w:t>
+      </w:r>
+      <w:proofErr w:type="spellEnd"/>
+      <w:r>
+        <w:rPr>
+          <w:rFonts w:ascii="Consolas" w:hAnsi="Consolas" w:cs="Consolas"/>
+          <w:color w:val="000000"/>
+          <w:kern w:val="0"/>
+          <w:sz w:val="19"/>
+          <w:szCs w:val="19"/>
+          <w:lang w:val="en-US"/>
+        </w:rPr>
+        <w:t xml:space="preserve"> </w:t>
+      </w:r>
+      <w:r>
+        <w:rPr>
+          <w:rFonts w:ascii="Consolas" w:hAnsi="Consolas" w:cs="Consolas"/>
+          <w:color w:val="0000FF"/>
+          <w:kern w:val="0"/>
+          <w:sz w:val="19"/>
+          <w:szCs w:val="19"/>
+          <w:lang w:val="en-US"/>
+        </w:rPr>
+        <w:t>int</w:t>
+      </w:r>
+      <w:r>
+        <w:rPr>
+          <w:rFonts w:ascii="Consolas" w:hAnsi="Consolas" w:cs="Consolas"/>
+          <w:color w:val="000000"/>
+          <w:kern w:val="0"/>
+          <w:sz w:val="19"/>
+          <w:szCs w:val="19"/>
+          <w:lang w:val="en-US"/>
+        </w:rPr>
+        <w:t xml:space="preserve"> </w:t>
+      </w:r>
+      <w:r>
+        <w:rPr>
+          <w:rFonts w:ascii="Consolas" w:hAnsi="Consolas" w:cs="Consolas"/>
+          <w:color w:val="808080"/>
+          <w:kern w:val="0"/>
+          <w:sz w:val="19"/>
+          <w:szCs w:val="19"/>
+          <w:lang w:val="en-US"/>
+        </w:rPr>
+        <w:t>NULL,</w:t>
+      </w:r>
+    </w:p>
+    <w:p>
+      <w:pPr>
+        <w:autoSpaceDE w:val="0"/>
+        <w:autoSpaceDN w:val="0"/>
+        <w:adjustRightInd w:val="0"/>
+        <w:spacing w:after="0" w:line="240" w:lineRule="auto"/>
+        <w:rPr>
+          <w:rFonts w:ascii="Consolas" w:hAnsi="Consolas" w:cs="Consolas"/>
+          <w:color w:val="000000"/>
+          <w:kern w:val="0"/>
+          <w:sz w:val="19"/>
+          <w:szCs w:val="19"/>
+          <w:lang w:val="en-US"/>
+        </w:rPr>
+      </w:pPr>
+    </w:p>
+    <w:p>
+      <w:pPr>
+        <w:autoSpaceDE w:val="0"/>
+        <w:autoSpaceDN w:val="0"/>
+        <w:adjustRightInd w:val="0"/>
+        <w:spacing w:after="0" w:line="240" w:lineRule="auto"/>
+        <w:rPr>
+          <w:rFonts w:ascii="Consolas" w:hAnsi="Consolas" w:cs="Consolas"/>
+          <w:color w:val="000000"/>
+          <w:kern w:val="0"/>
+          <w:sz w:val="19"/>
+          <w:szCs w:val="19"/>
+          <w:lang w:val="en-US"/>
+        </w:rPr>
+      </w:pPr>
+      <w:r>
+        <w:rPr>
+          <w:rFonts w:ascii="Consolas" w:hAnsi="Consolas" w:cs="Consolas"/>
+          <w:color w:val="000000"/>
+          <w:kern w:val="0"/>
+          <w:sz w:val="19"/>
+          <w:szCs w:val="19"/>
+          <w:lang w:val="en-US"/>
+        </w:rPr>
+        <w:tab/>
+      </w:r>
       <w:r>
         <w:rPr>
           <w:rFonts w:ascii="Consolas" w:hAnsi="Consolas" w:cs="Consolas"/>
@@ -6332,7 +7378,7 @@
           <w:szCs w:val="19"/>
           <w:lang w:val="en-US"/>
         </w:rPr>
-        <w:t>id_tamano</w:t>
+        <w:t>id_producto</w:t>
       </w:r>
       <w:proofErr w:type="spellEnd"/>
       <w:r>
@@ -6389,7 +7435,7 @@
           <w:szCs w:val="19"/>
           <w:lang w:val="en-US"/>
         </w:rPr>
-        <w:t>tamanos</w:t>
+        <w:t>productos</w:t>
       </w:r>
       <w:proofErr w:type="spellEnd"/>
       <w:r>
@@ -6424,7 +7470,7 @@
           <w:szCs w:val="19"/>
           <w:lang w:val="en-US"/>
         </w:rPr>
-        <w:t>id_tamano</w:t>
+        <w:t>id_producto</w:t>
       </w:r>
       <w:proofErr w:type="spellEnd"/>
       <w:r>
@@ -6519,7 +7565,7 @@
           <w:szCs w:val="19"/>
           <w:lang w:val="en-US"/>
         </w:rPr>
-        <w:t>id_categoria</w:t>
+        <w:t>id_insumo</w:t>
       </w:r>
       <w:proofErr w:type="spellEnd"/>
       <w:r>
@@ -6576,7 +7622,7 @@
           <w:szCs w:val="19"/>
           <w:lang w:val="en-US"/>
         </w:rPr>
-        <w:t>categorias</w:t>
+        <w:t>insumos</w:t>
       </w:r>
       <w:proofErr w:type="spellEnd"/>
       <w:r>
@@ -6611,17 +7657,460 @@
           <w:szCs w:val="19"/>
           <w:lang w:val="en-US"/>
         </w:rPr>
-        <w:t>id_categoria</w:t>
-      </w:r>
-      <w:proofErr w:type="spellEnd"/>
-      <w:r>
-        <w:rPr>
-          <w:rFonts w:ascii="Consolas" w:hAnsi="Consolas" w:cs="Consolas"/>
-          <w:color w:val="808080"/>
-          <w:kern w:val="0"/>
-          <w:sz w:val="19"/>
-          <w:szCs w:val="19"/>
-          <w:lang w:val="en-US"/>
+        <w:t>id_insumo</w:t>
+      </w:r>
+      <w:proofErr w:type="spellEnd"/>
+      <w:r>
+        <w:rPr>
+          <w:rFonts w:ascii="Consolas" w:hAnsi="Consolas" w:cs="Consolas"/>
+          <w:color w:val="808080"/>
+          <w:kern w:val="0"/>
+          <w:sz w:val="19"/>
+          <w:szCs w:val="19"/>
+          <w:lang w:val="en-US"/>
+        </w:rPr>
+        <w:t>)</w:t>
+      </w:r>
+    </w:p>
+    <w:p>
+      <w:pPr>
+        <w:autoSpaceDE w:val="0"/>
+        <w:autoSpaceDN w:val="0"/>
+        <w:adjustRightInd w:val="0"/>
+        <w:spacing w:after="0" w:line="240" w:lineRule="auto"/>
+        <w:rPr>
+          <w:rFonts w:ascii="Consolas" w:hAnsi="Consolas" w:cs="Consolas"/>
+          <w:color w:val="000000"/>
+          <w:kern w:val="0"/>
+          <w:sz w:val="19"/>
+          <w:szCs w:val="19"/>
+          <w:lang w:val="en-US"/>
+        </w:rPr>
+      </w:pPr>
+      <w:r>
+        <w:rPr>
+          <w:rFonts w:ascii="Consolas" w:hAnsi="Consolas" w:cs="Consolas"/>
+          <w:color w:val="808080"/>
+          <w:kern w:val="0"/>
+          <w:sz w:val="19"/>
+          <w:szCs w:val="19"/>
+          <w:lang w:val="en-US"/>
+        </w:rPr>
+        <w:t>)</w:t>
+      </w:r>
+    </w:p>
+    <w:p>
+      <w:pPr>
+        <w:autoSpaceDE w:val="0"/>
+        <w:autoSpaceDN w:val="0"/>
+        <w:adjustRightInd w:val="0"/>
+        <w:spacing w:after="0" w:line="240" w:lineRule="auto"/>
+        <w:rPr>
+          <w:rFonts w:ascii="Consolas" w:hAnsi="Consolas" w:cs="Consolas"/>
+          <w:color w:val="000000"/>
+          <w:kern w:val="0"/>
+          <w:sz w:val="19"/>
+          <w:szCs w:val="19"/>
+          <w:lang w:val="en-US"/>
+        </w:rPr>
+      </w:pPr>
+    </w:p>
+    <w:p>
+      <w:pPr>
+        <w:autoSpaceDE w:val="0"/>
+        <w:autoSpaceDN w:val="0"/>
+        <w:adjustRightInd w:val="0"/>
+        <w:spacing w:after="0" w:line="240" w:lineRule="auto"/>
+        <w:rPr>
+          <w:rFonts w:ascii="Consolas" w:hAnsi="Consolas" w:cs="Consolas"/>
+          <w:color w:val="000000"/>
+          <w:kern w:val="0"/>
+          <w:sz w:val="19"/>
+          <w:szCs w:val="19"/>
+          <w:lang w:val="en-US"/>
+        </w:rPr>
+      </w:pPr>
+      <w:r>
+        <w:rPr>
+          <w:rFonts w:ascii="Consolas" w:hAnsi="Consolas" w:cs="Consolas"/>
+          <w:color w:val="0000FF"/>
+          <w:kern w:val="0"/>
+          <w:sz w:val="19"/>
+          <w:szCs w:val="19"/>
+          <w:lang w:val="en-US"/>
+        </w:rPr>
+        <w:t>CREATE</w:t>
+      </w:r>
+      <w:r>
+        <w:rPr>
+          <w:rFonts w:ascii="Consolas" w:hAnsi="Consolas" w:cs="Consolas"/>
+          <w:color w:val="000000"/>
+          <w:kern w:val="0"/>
+          <w:sz w:val="19"/>
+          <w:szCs w:val="19"/>
+          <w:lang w:val="en-US"/>
+        </w:rPr>
+        <w:t xml:space="preserve"> </w:t>
+      </w:r>
+      <w:r>
+        <w:rPr>
+          <w:rFonts w:ascii="Consolas" w:hAnsi="Consolas" w:cs="Consolas"/>
+          <w:color w:val="0000FF"/>
+          <w:kern w:val="0"/>
+          <w:sz w:val="19"/>
+          <w:szCs w:val="19"/>
+          <w:lang w:val="en-US"/>
+        </w:rPr>
+        <w:t>TABLE</w:t>
+      </w:r>
+      <w:r>
+        <w:rPr>
+          <w:rFonts w:ascii="Consolas" w:hAnsi="Consolas" w:cs="Consolas"/>
+          <w:color w:val="000000"/>
+          <w:kern w:val="0"/>
+          <w:sz w:val="19"/>
+          <w:szCs w:val="19"/>
+          <w:lang w:val="en-US"/>
+        </w:rPr>
+        <w:t xml:space="preserve"> </w:t>
+      </w:r>
+      <w:proofErr w:type="spellStart"/>
+      <w:proofErr w:type="gramStart"/>
+      <w:r>
+        <w:rPr>
+          <w:rFonts w:ascii="Consolas" w:hAnsi="Consolas" w:cs="Consolas"/>
+          <w:color w:val="000000"/>
+          <w:kern w:val="0"/>
+          <w:sz w:val="19"/>
+          <w:szCs w:val="19"/>
+          <w:lang w:val="en-US"/>
+        </w:rPr>
+        <w:t>ventas</w:t>
+      </w:r>
+      <w:proofErr w:type="spellEnd"/>
+      <w:r>
+        <w:rPr>
+          <w:rFonts w:ascii="Consolas" w:hAnsi="Consolas" w:cs="Consolas"/>
+          <w:color w:val="808080"/>
+          <w:kern w:val="0"/>
+          <w:sz w:val="19"/>
+          <w:szCs w:val="19"/>
+          <w:lang w:val="en-US"/>
+        </w:rPr>
+        <w:t>(</w:t>
+      </w:r>
+      <w:proofErr w:type="gramEnd"/>
+    </w:p>
+    <w:p>
+      <w:pPr>
+        <w:autoSpaceDE w:val="0"/>
+        <w:autoSpaceDN w:val="0"/>
+        <w:adjustRightInd w:val="0"/>
+        <w:spacing w:after="0" w:line="240" w:lineRule="auto"/>
+        <w:rPr>
+          <w:rFonts w:ascii="Consolas" w:hAnsi="Consolas" w:cs="Consolas"/>
+          <w:color w:val="000000"/>
+          <w:kern w:val="0"/>
+          <w:sz w:val="19"/>
+          <w:szCs w:val="19"/>
+          <w:lang w:val="en-US"/>
+        </w:rPr>
+      </w:pPr>
+      <w:r>
+        <w:rPr>
+          <w:rFonts w:ascii="Consolas" w:hAnsi="Consolas" w:cs="Consolas"/>
+          <w:color w:val="000000"/>
+          <w:kern w:val="0"/>
+          <w:sz w:val="19"/>
+          <w:szCs w:val="19"/>
+          <w:lang w:val="en-US"/>
+        </w:rPr>
+        <w:tab/>
+      </w:r>
+      <w:proofErr w:type="spellStart"/>
+      <w:r>
+        <w:rPr>
+          <w:rFonts w:ascii="Consolas" w:hAnsi="Consolas" w:cs="Consolas"/>
+          <w:color w:val="000000"/>
+          <w:kern w:val="0"/>
+          <w:sz w:val="19"/>
+          <w:szCs w:val="19"/>
+          <w:lang w:val="en-US"/>
+        </w:rPr>
+        <w:t>id_venta</w:t>
+      </w:r>
+      <w:proofErr w:type="spellEnd"/>
+      <w:r>
+        <w:rPr>
+          <w:rFonts w:ascii="Consolas" w:hAnsi="Consolas" w:cs="Consolas"/>
+          <w:color w:val="000000"/>
+          <w:kern w:val="0"/>
+          <w:sz w:val="19"/>
+          <w:szCs w:val="19"/>
+          <w:lang w:val="en-US"/>
+        </w:rPr>
+        <w:t xml:space="preserve"> </w:t>
+      </w:r>
+      <w:r>
+        <w:rPr>
+          <w:rFonts w:ascii="Consolas" w:hAnsi="Consolas" w:cs="Consolas"/>
+          <w:color w:val="0000FF"/>
+          <w:kern w:val="0"/>
+          <w:sz w:val="19"/>
+          <w:szCs w:val="19"/>
+          <w:lang w:val="en-US"/>
+        </w:rPr>
+        <w:t>int</w:t>
+      </w:r>
+      <w:r>
+        <w:rPr>
+          <w:rFonts w:ascii="Consolas" w:hAnsi="Consolas" w:cs="Consolas"/>
+          <w:color w:val="000000"/>
+          <w:kern w:val="0"/>
+          <w:sz w:val="19"/>
+          <w:szCs w:val="19"/>
+          <w:lang w:val="en-US"/>
+        </w:rPr>
+        <w:t xml:space="preserve"> </w:t>
+      </w:r>
+      <w:r>
+        <w:rPr>
+          <w:rFonts w:ascii="Consolas" w:hAnsi="Consolas" w:cs="Consolas"/>
+          <w:color w:val="0000FF"/>
+          <w:kern w:val="0"/>
+          <w:sz w:val="19"/>
+          <w:szCs w:val="19"/>
+          <w:lang w:val="en-US"/>
+        </w:rPr>
+        <w:t>PRIMARY</w:t>
+      </w:r>
+      <w:r>
+        <w:rPr>
+          <w:rFonts w:ascii="Consolas" w:hAnsi="Consolas" w:cs="Consolas"/>
+          <w:color w:val="000000"/>
+          <w:kern w:val="0"/>
+          <w:sz w:val="19"/>
+          <w:szCs w:val="19"/>
+          <w:lang w:val="en-US"/>
+        </w:rPr>
+        <w:t xml:space="preserve"> </w:t>
+      </w:r>
+      <w:r>
+        <w:rPr>
+          <w:rFonts w:ascii="Consolas" w:hAnsi="Consolas" w:cs="Consolas"/>
+          <w:color w:val="0000FF"/>
+          <w:kern w:val="0"/>
+          <w:sz w:val="19"/>
+          <w:szCs w:val="19"/>
+          <w:lang w:val="en-US"/>
+        </w:rPr>
+        <w:t>KEY</w:t>
+      </w:r>
+      <w:r>
+        <w:rPr>
+          <w:rFonts w:ascii="Consolas" w:hAnsi="Consolas" w:cs="Consolas"/>
+          <w:color w:val="000000"/>
+          <w:kern w:val="0"/>
+          <w:sz w:val="19"/>
+          <w:szCs w:val="19"/>
+          <w:lang w:val="en-US"/>
+        </w:rPr>
+        <w:t xml:space="preserve"> </w:t>
+      </w:r>
+      <w:r>
+        <w:rPr>
+          <w:rFonts w:ascii="Consolas" w:hAnsi="Consolas" w:cs="Consolas"/>
+          <w:color w:val="0000FF"/>
+          <w:kern w:val="0"/>
+          <w:sz w:val="19"/>
+          <w:szCs w:val="19"/>
+          <w:lang w:val="en-US"/>
+        </w:rPr>
+        <w:t>IDENTITY</w:t>
+      </w:r>
+      <w:r>
+        <w:rPr>
+          <w:rFonts w:ascii="Consolas" w:hAnsi="Consolas" w:cs="Consolas"/>
+          <w:color w:val="000000"/>
+          <w:kern w:val="0"/>
+          <w:sz w:val="19"/>
+          <w:szCs w:val="19"/>
+          <w:lang w:val="en-US"/>
+        </w:rPr>
+        <w:t xml:space="preserve"> </w:t>
+      </w:r>
+      <w:r>
+        <w:rPr>
+          <w:rFonts w:ascii="Consolas" w:hAnsi="Consolas" w:cs="Consolas"/>
+          <w:color w:val="808080"/>
+          <w:kern w:val="0"/>
+          <w:sz w:val="19"/>
+          <w:szCs w:val="19"/>
+          <w:lang w:val="en-US"/>
+        </w:rPr>
+        <w:t>NOT</w:t>
+      </w:r>
+      <w:r>
+        <w:rPr>
+          <w:rFonts w:ascii="Consolas" w:hAnsi="Consolas" w:cs="Consolas"/>
+          <w:color w:val="000000"/>
+          <w:kern w:val="0"/>
+          <w:sz w:val="19"/>
+          <w:szCs w:val="19"/>
+          <w:lang w:val="en-US"/>
+        </w:rPr>
+        <w:t xml:space="preserve"> </w:t>
+      </w:r>
+      <w:r>
+        <w:rPr>
+          <w:rFonts w:ascii="Consolas" w:hAnsi="Consolas" w:cs="Consolas"/>
+          <w:color w:val="808080"/>
+          <w:kern w:val="0"/>
+          <w:sz w:val="19"/>
+          <w:szCs w:val="19"/>
+          <w:lang w:val="en-US"/>
+        </w:rPr>
+        <w:t>NULL,</w:t>
+      </w:r>
+    </w:p>
+    <w:p>
+      <w:pPr>
+        <w:autoSpaceDE w:val="0"/>
+        <w:autoSpaceDN w:val="0"/>
+        <w:adjustRightInd w:val="0"/>
+        <w:spacing w:after="0" w:line="240" w:lineRule="auto"/>
+        <w:rPr>
+          <w:rFonts w:ascii="Consolas" w:hAnsi="Consolas" w:cs="Consolas"/>
+          <w:color w:val="000000"/>
+          <w:kern w:val="0"/>
+          <w:sz w:val="19"/>
+          <w:szCs w:val="19"/>
+        </w:rPr>
+      </w:pPr>
+      <w:r>
+        <w:rPr>
+          <w:rFonts w:ascii="Consolas" w:hAnsi="Consolas" w:cs="Consolas"/>
+          <w:color w:val="000000"/>
+          <w:kern w:val="0"/>
+          <w:sz w:val="19"/>
+          <w:szCs w:val="19"/>
+          <w:lang w:val="en-US"/>
+        </w:rPr>
+        <w:tab/>
+      </w:r>
+      <w:proofErr w:type="spellStart"/>
+      <w:r>
+        <w:rPr>
+          <w:rFonts w:ascii="Consolas" w:hAnsi="Consolas" w:cs="Consolas"/>
+          <w:color w:val="000000"/>
+          <w:kern w:val="0"/>
+          <w:sz w:val="19"/>
+          <w:szCs w:val="19"/>
+        </w:rPr>
+        <w:t>fecha_venta</w:t>
+      </w:r>
+      <w:proofErr w:type="spellEnd"/>
+      <w:r>
+        <w:rPr>
+          <w:rFonts w:ascii="Consolas" w:hAnsi="Consolas" w:cs="Consolas"/>
+          <w:color w:val="000000"/>
+          <w:kern w:val="0"/>
+          <w:sz w:val="19"/>
+          <w:szCs w:val="19"/>
+        </w:rPr>
+        <w:t xml:space="preserve"> </w:t>
+      </w:r>
+      <w:proofErr w:type="spellStart"/>
+      <w:r>
+        <w:rPr>
+          <w:rFonts w:ascii="Consolas" w:hAnsi="Consolas" w:cs="Consolas"/>
+          <w:color w:val="0000FF"/>
+          <w:kern w:val="0"/>
+          <w:sz w:val="19"/>
+          <w:szCs w:val="19"/>
+        </w:rPr>
+        <w:t>datetime</w:t>
+      </w:r>
+      <w:proofErr w:type="spellEnd"/>
+      <w:r>
+        <w:rPr>
+          <w:rFonts w:ascii="Consolas" w:hAnsi="Consolas" w:cs="Consolas"/>
+          <w:color w:val="000000"/>
+          <w:kern w:val="0"/>
+          <w:sz w:val="19"/>
+          <w:szCs w:val="19"/>
+        </w:rPr>
+        <w:t xml:space="preserve"> </w:t>
+      </w:r>
+      <w:r>
+        <w:rPr>
+          <w:rFonts w:ascii="Consolas" w:hAnsi="Consolas" w:cs="Consolas"/>
+          <w:color w:val="808080"/>
+          <w:kern w:val="0"/>
+          <w:sz w:val="19"/>
+          <w:szCs w:val="19"/>
+        </w:rPr>
+        <w:t>NULL</w:t>
+      </w:r>
+      <w:r>
+        <w:rPr>
+          <w:rFonts w:ascii="Consolas" w:hAnsi="Consolas" w:cs="Consolas"/>
+          <w:color w:val="000000"/>
+          <w:kern w:val="0"/>
+          <w:sz w:val="19"/>
+          <w:szCs w:val="19"/>
+        </w:rPr>
+        <w:t xml:space="preserve"> </w:t>
+      </w:r>
+      <w:r>
+        <w:rPr>
+          <w:rFonts w:ascii="Consolas" w:hAnsi="Consolas" w:cs="Consolas"/>
+          <w:color w:val="0000FF"/>
+          <w:kern w:val="0"/>
+          <w:sz w:val="19"/>
+          <w:szCs w:val="19"/>
+        </w:rPr>
+        <w:t>DEFAULT</w:t>
+      </w:r>
+      <w:r>
+        <w:rPr>
+          <w:rFonts w:ascii="Consolas" w:hAnsi="Consolas" w:cs="Consolas"/>
+          <w:color w:val="000000"/>
+          <w:kern w:val="0"/>
+          <w:sz w:val="19"/>
+          <w:szCs w:val="19"/>
+        </w:rPr>
+        <w:t xml:space="preserve"> </w:t>
+      </w:r>
+      <w:proofErr w:type="gramStart"/>
+      <w:r>
+        <w:rPr>
+          <w:rFonts w:ascii="Consolas" w:hAnsi="Consolas" w:cs="Consolas"/>
+          <w:color w:val="FF00FF"/>
+          <w:kern w:val="0"/>
+          <w:sz w:val="19"/>
+          <w:szCs w:val="19"/>
+        </w:rPr>
+        <w:t>GETDATE</w:t>
+      </w:r>
+      <w:r>
+        <w:rPr>
+          <w:rFonts w:ascii="Consolas" w:hAnsi="Consolas" w:cs="Consolas"/>
+          <w:color w:val="808080"/>
+          <w:kern w:val="0"/>
+          <w:sz w:val="19"/>
+          <w:szCs w:val="19"/>
+        </w:rPr>
+        <w:t>(</w:t>
+      </w:r>
+      <w:proofErr w:type="gramEnd"/>
+      <w:r>
+        <w:rPr>
+          <w:rFonts w:ascii="Consolas" w:hAnsi="Consolas" w:cs="Consolas"/>
+          <w:color w:val="808080"/>
+          <w:kern w:val="0"/>
+          <w:sz w:val="19"/>
+          <w:szCs w:val="19"/>
         </w:rPr>
         <w:t>),</w:t>
       </w:r>
@@ -6638,1527 +8127,143 @@
           <w:kern w:val="0"/>
           <w:sz w:val="19"/>
           <w:szCs w:val="19"/>
-          <w:lang w:val="en-US"/>
-        </w:rPr>
-      </w:pPr>
-      <w:r>
-        <w:rPr>
-          <w:rFonts w:ascii="Consolas" w:hAnsi="Consolas" w:cs="Consolas"/>
-          <w:color w:val="808080"/>
-          <w:kern w:val="0"/>
-          <w:sz w:val="19"/>
-          <w:szCs w:val="19"/>
-          <w:lang w:val="en-US"/>
-        </w:rPr>
-        <w:t>)</w:t>
-      </w:r>
-    </w:p>
-    <w:p>
-      <w:pPr>
-        <w:autoSpaceDE w:val="0"/>
-        <w:autoSpaceDN w:val="0"/>
-        <w:adjustRightInd w:val="0"/>
-        <w:spacing w:after="0" w:line="240" w:lineRule="auto"/>
-        <w:rPr>
-          <w:rFonts w:ascii="Consolas" w:hAnsi="Consolas" w:cs="Consolas"/>
-          <w:color w:val="000000"/>
-          <w:kern w:val="0"/>
-          <w:sz w:val="19"/>
-          <w:szCs w:val="19"/>
-          <w:lang w:val="en-US"/>
-        </w:rPr>
-      </w:pPr>
-    </w:p>
-    <w:p>
-      <w:pPr>
-        <w:autoSpaceDE w:val="0"/>
-        <w:autoSpaceDN w:val="0"/>
-        <w:adjustRightInd w:val="0"/>
-        <w:spacing w:after="0" w:line="240" w:lineRule="auto"/>
-        <w:rPr>
-          <w:rFonts w:ascii="Consolas" w:hAnsi="Consolas" w:cs="Consolas"/>
-          <w:color w:val="000000"/>
-          <w:kern w:val="0"/>
-          <w:sz w:val="19"/>
-          <w:szCs w:val="19"/>
-          <w:lang w:val="en-US"/>
-        </w:rPr>
-      </w:pPr>
-      <w:r>
-        <w:rPr>
-          <w:rFonts w:ascii="Consolas" w:hAnsi="Consolas" w:cs="Consolas"/>
-          <w:color w:val="0000FF"/>
-          <w:kern w:val="0"/>
-          <w:sz w:val="19"/>
-          <w:szCs w:val="19"/>
-          <w:lang w:val="en-US"/>
-        </w:rPr>
-        <w:t>CREATE</w:t>
-      </w:r>
-      <w:r>
-        <w:rPr>
-          <w:rFonts w:ascii="Consolas" w:hAnsi="Consolas" w:cs="Consolas"/>
-          <w:color w:val="000000"/>
-          <w:kern w:val="0"/>
-          <w:sz w:val="19"/>
-          <w:szCs w:val="19"/>
-          <w:lang w:val="en-US"/>
-        </w:rPr>
-        <w:t xml:space="preserve"> </w:t>
-      </w:r>
-      <w:r>
-        <w:rPr>
-          <w:rFonts w:ascii="Consolas" w:hAnsi="Consolas" w:cs="Consolas"/>
-          <w:color w:val="0000FF"/>
-          <w:kern w:val="0"/>
-          <w:sz w:val="19"/>
-          <w:szCs w:val="19"/>
-          <w:lang w:val="en-US"/>
-        </w:rPr>
-        <w:t>TABLE</w:t>
-      </w:r>
-      <w:r>
-        <w:rPr>
-          <w:rFonts w:ascii="Consolas" w:hAnsi="Consolas" w:cs="Consolas"/>
-          <w:color w:val="000000"/>
-          <w:kern w:val="0"/>
-          <w:sz w:val="19"/>
-          <w:szCs w:val="19"/>
-          <w:lang w:val="en-US"/>
-        </w:rPr>
-        <w:t xml:space="preserve"> </w:t>
-      </w:r>
-      <w:proofErr w:type="spellStart"/>
-      <w:r>
-        <w:rPr>
-          <w:rFonts w:ascii="Consolas" w:hAnsi="Consolas" w:cs="Consolas"/>
-          <w:color w:val="000000"/>
-          <w:kern w:val="0"/>
-          <w:sz w:val="19"/>
-          <w:szCs w:val="19"/>
-          <w:lang w:val="en-US"/>
-        </w:rPr>
-        <w:t>recetas</w:t>
-      </w:r>
-      <w:proofErr w:type="spellEnd"/>
-      <w:r>
-        <w:rPr>
-          <w:rFonts w:ascii="Consolas" w:hAnsi="Consolas" w:cs="Consolas"/>
-          <w:color w:val="808080"/>
-          <w:kern w:val="0"/>
-          <w:sz w:val="19"/>
-          <w:szCs w:val="19"/>
-          <w:lang w:val="en-US"/>
+        </w:rPr>
+      </w:pPr>
+      <w:r>
+        <w:rPr>
+          <w:rFonts w:ascii="Consolas" w:hAnsi="Consolas" w:cs="Consolas"/>
+          <w:color w:val="000000"/>
+          <w:kern w:val="0"/>
+          <w:sz w:val="19"/>
+          <w:szCs w:val="19"/>
+        </w:rPr>
+        <w:tab/>
+      </w:r>
+      <w:proofErr w:type="spellStart"/>
+      <w:r>
+        <w:rPr>
+          <w:rFonts w:ascii="Consolas" w:hAnsi="Consolas" w:cs="Consolas"/>
+          <w:color w:val="000000"/>
+          <w:kern w:val="0"/>
+          <w:sz w:val="19"/>
+          <w:szCs w:val="19"/>
+        </w:rPr>
+        <w:t>total_venta</w:t>
+      </w:r>
+      <w:proofErr w:type="spellEnd"/>
+      <w:r>
+        <w:rPr>
+          <w:rFonts w:ascii="Consolas" w:hAnsi="Consolas" w:cs="Consolas"/>
+          <w:color w:val="000000"/>
+          <w:kern w:val="0"/>
+          <w:sz w:val="19"/>
+          <w:szCs w:val="19"/>
+        </w:rPr>
+        <w:t xml:space="preserve"> </w:t>
+      </w:r>
+      <w:proofErr w:type="spellStart"/>
+      <w:r>
+        <w:rPr>
+          <w:rFonts w:ascii="Consolas" w:hAnsi="Consolas" w:cs="Consolas"/>
+          <w:color w:val="0000FF"/>
+          <w:kern w:val="0"/>
+          <w:sz w:val="19"/>
+          <w:szCs w:val="19"/>
+        </w:rPr>
+        <w:t>int</w:t>
+      </w:r>
+      <w:proofErr w:type="spellEnd"/>
+      <w:r>
+        <w:rPr>
+          <w:rFonts w:ascii="Consolas" w:hAnsi="Consolas" w:cs="Consolas"/>
+          <w:color w:val="000000"/>
+          <w:kern w:val="0"/>
+          <w:sz w:val="19"/>
+          <w:szCs w:val="19"/>
+        </w:rPr>
+        <w:t xml:space="preserve"> </w:t>
+      </w:r>
+      <w:r>
+        <w:rPr>
+          <w:rFonts w:ascii="Consolas" w:hAnsi="Consolas" w:cs="Consolas"/>
+          <w:color w:val="808080"/>
+          <w:kern w:val="0"/>
+          <w:sz w:val="19"/>
+          <w:szCs w:val="19"/>
+        </w:rPr>
+        <w:t>NULL,</w:t>
+      </w:r>
+    </w:p>
+    <w:p>
+      <w:pPr>
+        <w:autoSpaceDE w:val="0"/>
+        <w:autoSpaceDN w:val="0"/>
+        <w:adjustRightInd w:val="0"/>
+        <w:spacing w:after="0" w:line="240" w:lineRule="auto"/>
+        <w:rPr>
+          <w:rFonts w:ascii="Consolas" w:hAnsi="Consolas" w:cs="Consolas"/>
+          <w:color w:val="000000"/>
+          <w:kern w:val="0"/>
+          <w:sz w:val="19"/>
+          <w:szCs w:val="19"/>
+        </w:rPr>
+      </w:pPr>
+      <w:r>
+        <w:rPr>
+          <w:rFonts w:ascii="Consolas" w:hAnsi="Consolas" w:cs="Consolas"/>
+          <w:color w:val="000000"/>
+          <w:kern w:val="0"/>
+          <w:sz w:val="19"/>
+          <w:szCs w:val="19"/>
+        </w:rPr>
+        <w:tab/>
+      </w:r>
+      <w:proofErr w:type="spellStart"/>
+      <w:r>
+        <w:rPr>
+          <w:rFonts w:ascii="Consolas" w:hAnsi="Consolas" w:cs="Consolas"/>
+          <w:color w:val="000000"/>
+          <w:kern w:val="0"/>
+          <w:sz w:val="19"/>
+          <w:szCs w:val="19"/>
+        </w:rPr>
+        <w:t>tipo_pago</w:t>
+      </w:r>
+      <w:proofErr w:type="spellEnd"/>
+      <w:r>
+        <w:rPr>
+          <w:rFonts w:ascii="Consolas" w:hAnsi="Consolas" w:cs="Consolas"/>
+          <w:color w:val="000000"/>
+          <w:kern w:val="0"/>
+          <w:sz w:val="19"/>
+          <w:szCs w:val="19"/>
+        </w:rPr>
+        <w:t xml:space="preserve"> </w:t>
+      </w:r>
+      <w:proofErr w:type="spellStart"/>
+      <w:proofErr w:type="gramStart"/>
+      <w:r>
+        <w:rPr>
+          <w:rFonts w:ascii="Consolas" w:hAnsi="Consolas" w:cs="Consolas"/>
+          <w:color w:val="0000FF"/>
+          <w:kern w:val="0"/>
+          <w:sz w:val="19"/>
+          <w:szCs w:val="19"/>
+        </w:rPr>
+        <w:t>varchar</w:t>
+      </w:r>
+      <w:proofErr w:type="spellEnd"/>
+      <w:r>
+        <w:rPr>
+          <w:rFonts w:ascii="Consolas" w:hAnsi="Consolas" w:cs="Consolas"/>
+          <w:color w:val="808080"/>
+          <w:kern w:val="0"/>
+          <w:sz w:val="19"/>
+          <w:szCs w:val="19"/>
         </w:rPr>
         <w:t>(</w:t>
       </w:r>
-    </w:p>
-    <w:p>
-      <w:pPr>
-        <w:autoSpaceDE w:val="0"/>
-        <w:autoSpaceDN w:val="0"/>
-        <w:adjustRightInd w:val="0"/>
-        <w:spacing w:after="0" w:line="240" w:lineRule="auto"/>
-        <w:rPr>
-          <w:rFonts w:ascii="Consolas" w:hAnsi="Consolas" w:cs="Consolas"/>
-          <w:color w:val="000000"/>
-          <w:kern w:val="0"/>
-          <w:sz w:val="19"/>
-          <w:szCs w:val="19"/>
-          <w:lang w:val="en-US"/>
-        </w:rPr>
-      </w:pPr>
-      <w:r>
-        <w:rPr>
-          <w:rFonts w:ascii="Consolas" w:hAnsi="Consolas" w:cs="Consolas"/>
-          <w:color w:val="000000"/>
-          <w:kern w:val="0"/>
-          <w:sz w:val="19"/>
-          <w:szCs w:val="19"/>
-          <w:lang w:val="en-US"/>
-        </w:rPr>
-        <w:tab/>
-      </w:r>
-      <w:proofErr w:type="spellStart"/>
-      <w:r>
-        <w:rPr>
-          <w:rFonts w:ascii="Consolas" w:hAnsi="Consolas" w:cs="Consolas"/>
-          <w:color w:val="000000"/>
-          <w:kern w:val="0"/>
-          <w:sz w:val="19"/>
-          <w:szCs w:val="19"/>
-          <w:lang w:val="en-US"/>
-        </w:rPr>
-        <w:t>id_receta</w:t>
-      </w:r>
-      <w:proofErr w:type="spellEnd"/>
-      <w:r>
-        <w:rPr>
-          <w:rFonts w:ascii="Consolas" w:hAnsi="Consolas" w:cs="Consolas"/>
-          <w:color w:val="000000"/>
-          <w:kern w:val="0"/>
-          <w:sz w:val="19"/>
-          <w:szCs w:val="19"/>
-          <w:lang w:val="en-US"/>
-        </w:rPr>
-        <w:t xml:space="preserve"> </w:t>
-      </w:r>
-      <w:r>
-        <w:rPr>
-          <w:rFonts w:ascii="Consolas" w:hAnsi="Consolas" w:cs="Consolas"/>
-          <w:color w:val="0000FF"/>
-          <w:kern w:val="0"/>
-          <w:sz w:val="19"/>
-          <w:szCs w:val="19"/>
-          <w:lang w:val="en-US"/>
-        </w:rPr>
-        <w:t>int</w:t>
-      </w:r>
-      <w:r>
-        <w:rPr>
-          <w:rFonts w:ascii="Consolas" w:hAnsi="Consolas" w:cs="Consolas"/>
-          <w:color w:val="000000"/>
-          <w:kern w:val="0"/>
-          <w:sz w:val="19"/>
-          <w:szCs w:val="19"/>
-          <w:lang w:val="en-US"/>
-        </w:rPr>
-        <w:t xml:space="preserve"> </w:t>
-      </w:r>
-      <w:r>
-        <w:rPr>
-          <w:rFonts w:ascii="Consolas" w:hAnsi="Consolas" w:cs="Consolas"/>
-          <w:color w:val="0000FF"/>
-          <w:kern w:val="0"/>
-          <w:sz w:val="19"/>
-          <w:szCs w:val="19"/>
-          <w:lang w:val="en-US"/>
-        </w:rPr>
-        <w:t>PRIMARY</w:t>
-      </w:r>
-      <w:r>
-        <w:rPr>
-          <w:rFonts w:ascii="Consolas" w:hAnsi="Consolas" w:cs="Consolas"/>
-          <w:color w:val="000000"/>
-          <w:kern w:val="0"/>
-          <w:sz w:val="19"/>
-          <w:szCs w:val="19"/>
-          <w:lang w:val="en-US"/>
-        </w:rPr>
-        <w:t xml:space="preserve"> </w:t>
-      </w:r>
-      <w:r>
-        <w:rPr>
-          <w:rFonts w:ascii="Consolas" w:hAnsi="Consolas" w:cs="Consolas"/>
-          <w:color w:val="0000FF"/>
-          <w:kern w:val="0"/>
-          <w:sz w:val="19"/>
-          <w:szCs w:val="19"/>
-          <w:lang w:val="en-US"/>
-        </w:rPr>
-        <w:t>KEY</w:t>
-      </w:r>
-      <w:r>
-        <w:rPr>
-          <w:rFonts w:ascii="Consolas" w:hAnsi="Consolas" w:cs="Consolas"/>
-          <w:color w:val="000000"/>
-          <w:kern w:val="0"/>
-          <w:sz w:val="19"/>
-          <w:szCs w:val="19"/>
-          <w:lang w:val="en-US"/>
-        </w:rPr>
-        <w:t xml:space="preserve"> </w:t>
-      </w:r>
-      <w:r>
-        <w:rPr>
-          <w:rFonts w:ascii="Consolas" w:hAnsi="Consolas" w:cs="Consolas"/>
-          <w:color w:val="0000FF"/>
-          <w:kern w:val="0"/>
-          <w:sz w:val="19"/>
-          <w:szCs w:val="19"/>
-          <w:lang w:val="en-US"/>
-        </w:rPr>
-        <w:t>IDENTITY</w:t>
-      </w:r>
-      <w:r>
-        <w:rPr>
-          <w:rFonts w:ascii="Consolas" w:hAnsi="Consolas" w:cs="Consolas"/>
-          <w:color w:val="000000"/>
-          <w:kern w:val="0"/>
-          <w:sz w:val="19"/>
-          <w:szCs w:val="19"/>
-          <w:lang w:val="en-US"/>
-        </w:rPr>
-        <w:t xml:space="preserve"> </w:t>
-      </w:r>
-      <w:r>
-        <w:rPr>
-          <w:rFonts w:ascii="Consolas" w:hAnsi="Consolas" w:cs="Consolas"/>
-          <w:color w:val="808080"/>
-          <w:kern w:val="0"/>
-          <w:sz w:val="19"/>
-          <w:szCs w:val="19"/>
-          <w:lang w:val="en-US"/>
-        </w:rPr>
-        <w:t>NOT</w:t>
-      </w:r>
-      <w:r>
-        <w:rPr>
-          <w:rFonts w:ascii="Consolas" w:hAnsi="Consolas" w:cs="Consolas"/>
-          <w:color w:val="000000"/>
-          <w:kern w:val="0"/>
-          <w:sz w:val="19"/>
-          <w:szCs w:val="19"/>
-          <w:lang w:val="en-US"/>
-        </w:rPr>
-        <w:t xml:space="preserve"> </w:t>
-      </w:r>
-      <w:r>
-        <w:rPr>
-          <w:rFonts w:ascii="Consolas" w:hAnsi="Consolas" w:cs="Consolas"/>
-          <w:color w:val="808080"/>
-          <w:kern w:val="0"/>
-          <w:sz w:val="19"/>
-          <w:szCs w:val="19"/>
-          <w:lang w:val="en-US"/>
-        </w:rPr>
-        <w:t>NULL,</w:t>
-      </w:r>
-    </w:p>
-    <w:p>
-      <w:pPr>
-        <w:autoSpaceDE w:val="0"/>
-        <w:autoSpaceDN w:val="0"/>
-        <w:adjustRightInd w:val="0"/>
-        <w:spacing w:after="0" w:line="240" w:lineRule="auto"/>
-        <w:rPr>
-          <w:rFonts w:ascii="Consolas" w:hAnsi="Consolas" w:cs="Consolas"/>
-          <w:color w:val="000000"/>
-          <w:kern w:val="0"/>
-          <w:sz w:val="19"/>
-          <w:szCs w:val="19"/>
-          <w:lang w:val="en-US"/>
-        </w:rPr>
-      </w:pPr>
-      <w:r>
-        <w:rPr>
-          <w:rFonts w:ascii="Consolas" w:hAnsi="Consolas" w:cs="Consolas"/>
-          <w:color w:val="000000"/>
-          <w:kern w:val="0"/>
-          <w:sz w:val="19"/>
-          <w:szCs w:val="19"/>
-          <w:lang w:val="en-US"/>
-        </w:rPr>
-        <w:tab/>
-      </w:r>
-      <w:proofErr w:type="spellStart"/>
-      <w:r>
-        <w:rPr>
-          <w:rFonts w:ascii="Consolas" w:hAnsi="Consolas" w:cs="Consolas"/>
-          <w:color w:val="000000"/>
-          <w:kern w:val="0"/>
-          <w:sz w:val="19"/>
-          <w:szCs w:val="19"/>
-          <w:lang w:val="en-US"/>
-        </w:rPr>
-        <w:t>cant_insumo</w:t>
-      </w:r>
-      <w:proofErr w:type="spellEnd"/>
-      <w:r>
-        <w:rPr>
-          <w:rFonts w:ascii="Consolas" w:hAnsi="Consolas" w:cs="Consolas"/>
-          <w:color w:val="000000"/>
-          <w:kern w:val="0"/>
-          <w:sz w:val="19"/>
-          <w:szCs w:val="19"/>
-          <w:lang w:val="en-US"/>
-        </w:rPr>
-        <w:t xml:space="preserve"> </w:t>
-      </w:r>
-      <w:r>
-        <w:rPr>
-          <w:rFonts w:ascii="Consolas" w:hAnsi="Consolas" w:cs="Consolas"/>
-          <w:color w:val="0000FF"/>
-          <w:kern w:val="0"/>
-          <w:sz w:val="19"/>
-          <w:szCs w:val="19"/>
-          <w:lang w:val="en-US"/>
-        </w:rPr>
-        <w:t>int</w:t>
-      </w:r>
-      <w:r>
-        <w:rPr>
-          <w:rFonts w:ascii="Consolas" w:hAnsi="Consolas" w:cs="Consolas"/>
-          <w:color w:val="000000"/>
-          <w:kern w:val="0"/>
-          <w:sz w:val="19"/>
-          <w:szCs w:val="19"/>
-          <w:lang w:val="en-US"/>
-        </w:rPr>
-        <w:t xml:space="preserve"> </w:t>
-      </w:r>
-      <w:r>
-        <w:rPr>
-          <w:rFonts w:ascii="Consolas" w:hAnsi="Consolas" w:cs="Consolas"/>
-          <w:color w:val="808080"/>
-          <w:kern w:val="0"/>
-          <w:sz w:val="19"/>
-          <w:szCs w:val="19"/>
-          <w:lang w:val="en-US"/>
-        </w:rPr>
-        <w:t>NULL,</w:t>
-      </w:r>
-    </w:p>
-    <w:p>
-      <w:pPr>
-        <w:autoSpaceDE w:val="0"/>
-        <w:autoSpaceDN w:val="0"/>
-        <w:adjustRightInd w:val="0"/>
-        <w:spacing w:after="0" w:line="240" w:lineRule="auto"/>
-        <w:rPr>
-          <w:rFonts w:ascii="Consolas" w:hAnsi="Consolas" w:cs="Consolas"/>
-          <w:color w:val="000000"/>
-          <w:kern w:val="0"/>
-          <w:sz w:val="19"/>
-          <w:szCs w:val="19"/>
-          <w:lang w:val="en-US"/>
-        </w:rPr>
-      </w:pPr>
-    </w:p>
-    <w:p>
-      <w:pPr>
-        <w:autoSpaceDE w:val="0"/>
-        <w:autoSpaceDN w:val="0"/>
-        <w:adjustRightInd w:val="0"/>
-        <w:spacing w:after="0" w:line="240" w:lineRule="auto"/>
-        <w:rPr>
-          <w:rFonts w:ascii="Consolas" w:hAnsi="Consolas" w:cs="Consolas"/>
-          <w:color w:val="000000"/>
-          <w:kern w:val="0"/>
-          <w:sz w:val="19"/>
-          <w:szCs w:val="19"/>
-          <w:lang w:val="en-US"/>
-        </w:rPr>
-      </w:pPr>
-      <w:r>
-        <w:rPr>
-          <w:rFonts w:ascii="Consolas" w:hAnsi="Consolas" w:cs="Consolas"/>
-          <w:color w:val="000000"/>
-          <w:kern w:val="0"/>
-          <w:sz w:val="19"/>
-          <w:szCs w:val="19"/>
-          <w:lang w:val="en-US"/>
-        </w:rPr>
-        <w:tab/>
-      </w:r>
-      <w:proofErr w:type="spellStart"/>
-      <w:r>
-        <w:rPr>
-          <w:rFonts w:ascii="Consolas" w:hAnsi="Consolas" w:cs="Consolas"/>
-          <w:color w:val="000000"/>
-          <w:kern w:val="0"/>
-          <w:sz w:val="19"/>
-          <w:szCs w:val="19"/>
-          <w:lang w:val="en-US"/>
-        </w:rPr>
-        <w:t>id_producto</w:t>
-      </w:r>
-      <w:proofErr w:type="spellEnd"/>
-      <w:r>
-        <w:rPr>
-          <w:rFonts w:ascii="Consolas" w:hAnsi="Consolas" w:cs="Consolas"/>
-          <w:color w:val="000000"/>
-          <w:kern w:val="0"/>
-          <w:sz w:val="19"/>
-          <w:szCs w:val="19"/>
-          <w:lang w:val="en-US"/>
-        </w:rPr>
-        <w:t xml:space="preserve"> </w:t>
-      </w:r>
-      <w:r>
-        <w:rPr>
-          <w:rFonts w:ascii="Consolas" w:hAnsi="Consolas" w:cs="Consolas"/>
-          <w:color w:val="0000FF"/>
-          <w:kern w:val="0"/>
-          <w:sz w:val="19"/>
-          <w:szCs w:val="19"/>
-          <w:lang w:val="en-US"/>
-        </w:rPr>
-        <w:t>int</w:t>
-      </w:r>
-      <w:r>
-        <w:rPr>
-          <w:rFonts w:ascii="Consolas" w:hAnsi="Consolas" w:cs="Consolas"/>
-          <w:color w:val="000000"/>
-          <w:kern w:val="0"/>
-          <w:sz w:val="19"/>
-          <w:szCs w:val="19"/>
-          <w:lang w:val="en-US"/>
-        </w:rPr>
-        <w:t xml:space="preserve"> </w:t>
-      </w:r>
-      <w:r>
-        <w:rPr>
-          <w:rFonts w:ascii="Consolas" w:hAnsi="Consolas" w:cs="Consolas"/>
-          <w:color w:val="808080"/>
-          <w:kern w:val="0"/>
-          <w:sz w:val="19"/>
-          <w:szCs w:val="19"/>
-          <w:lang w:val="en-US"/>
-        </w:rPr>
-        <w:t>NULL,</w:t>
-      </w:r>
-    </w:p>
-    <w:p>
-      <w:pPr>
-        <w:autoSpaceDE w:val="0"/>
-        <w:autoSpaceDN w:val="0"/>
-        <w:adjustRightInd w:val="0"/>
-        <w:spacing w:after="0" w:line="240" w:lineRule="auto"/>
-        <w:rPr>
-          <w:rFonts w:ascii="Consolas" w:hAnsi="Consolas" w:cs="Consolas"/>
-          <w:color w:val="000000"/>
-          <w:kern w:val="0"/>
-          <w:sz w:val="19"/>
-          <w:szCs w:val="19"/>
-          <w:lang w:val="en-US"/>
-        </w:rPr>
-      </w:pPr>
-      <w:r>
-        <w:rPr>
-          <w:rFonts w:ascii="Consolas" w:hAnsi="Consolas" w:cs="Consolas"/>
-          <w:color w:val="000000"/>
-          <w:kern w:val="0"/>
-          <w:sz w:val="19"/>
-          <w:szCs w:val="19"/>
-          <w:lang w:val="en-US"/>
-        </w:rPr>
-        <w:tab/>
-      </w:r>
-      <w:proofErr w:type="spellStart"/>
-      <w:r>
-        <w:rPr>
-          <w:rFonts w:ascii="Consolas" w:hAnsi="Consolas" w:cs="Consolas"/>
-          <w:color w:val="000000"/>
-          <w:kern w:val="0"/>
-          <w:sz w:val="19"/>
-          <w:szCs w:val="19"/>
-          <w:lang w:val="en-US"/>
-        </w:rPr>
-        <w:t>id_insumo</w:t>
-      </w:r>
-      <w:proofErr w:type="spellEnd"/>
-      <w:r>
-        <w:rPr>
-          <w:rFonts w:ascii="Consolas" w:hAnsi="Consolas" w:cs="Consolas"/>
-          <w:color w:val="000000"/>
-          <w:kern w:val="0"/>
-          <w:sz w:val="19"/>
-          <w:szCs w:val="19"/>
-          <w:lang w:val="en-US"/>
-        </w:rPr>
-        <w:t xml:space="preserve"> </w:t>
-      </w:r>
-      <w:r>
-        <w:rPr>
-          <w:rFonts w:ascii="Consolas" w:hAnsi="Consolas" w:cs="Consolas"/>
-          <w:color w:val="0000FF"/>
-          <w:kern w:val="0"/>
-          <w:sz w:val="19"/>
-          <w:szCs w:val="19"/>
-          <w:lang w:val="en-US"/>
-        </w:rPr>
-        <w:t>int</w:t>
-      </w:r>
-      <w:r>
-        <w:rPr>
-          <w:rFonts w:ascii="Consolas" w:hAnsi="Consolas" w:cs="Consolas"/>
-          <w:color w:val="000000"/>
-          <w:kern w:val="0"/>
-          <w:sz w:val="19"/>
-          <w:szCs w:val="19"/>
-          <w:lang w:val="en-US"/>
-        </w:rPr>
-        <w:t xml:space="preserve"> </w:t>
-      </w:r>
-      <w:r>
-        <w:rPr>
-          <w:rFonts w:ascii="Consolas" w:hAnsi="Consolas" w:cs="Consolas"/>
-          <w:color w:val="808080"/>
-          <w:kern w:val="0"/>
-          <w:sz w:val="19"/>
-          <w:szCs w:val="19"/>
-          <w:lang w:val="en-US"/>
-        </w:rPr>
-        <w:t>NULL,</w:t>
-      </w:r>
-    </w:p>
-    <w:p>
-      <w:pPr>
-        <w:autoSpaceDE w:val="0"/>
-        <w:autoSpaceDN w:val="0"/>
-        <w:adjustRightInd w:val="0"/>
-        <w:spacing w:after="0" w:line="240" w:lineRule="auto"/>
-        <w:rPr>
-          <w:rFonts w:ascii="Consolas" w:hAnsi="Consolas" w:cs="Consolas"/>
-          <w:color w:val="000000"/>
-          <w:kern w:val="0"/>
-          <w:sz w:val="19"/>
-          <w:szCs w:val="19"/>
-          <w:lang w:val="en-US"/>
-        </w:rPr>
-      </w:pPr>
-    </w:p>
-    <w:p>
-      <w:pPr>
-        <w:autoSpaceDE w:val="0"/>
-        <w:autoSpaceDN w:val="0"/>
-        <w:adjustRightInd w:val="0"/>
-        <w:spacing w:after="0" w:line="240" w:lineRule="auto"/>
-        <w:rPr>
-          <w:rFonts w:ascii="Consolas" w:hAnsi="Consolas" w:cs="Consolas"/>
-          <w:color w:val="000000"/>
-          <w:kern w:val="0"/>
-          <w:sz w:val="19"/>
-          <w:szCs w:val="19"/>
-          <w:lang w:val="en-US"/>
-        </w:rPr>
-      </w:pPr>
-      <w:r>
-        <w:rPr>
-          <w:rFonts w:ascii="Consolas" w:hAnsi="Consolas" w:cs="Consolas"/>
-          <w:color w:val="000000"/>
-          <w:kern w:val="0"/>
-          <w:sz w:val="19"/>
-          <w:szCs w:val="19"/>
-          <w:lang w:val="en-US"/>
-        </w:rPr>
-        <w:tab/>
-      </w:r>
-      <w:r>
-        <w:rPr>
-          <w:rFonts w:ascii="Consolas" w:hAnsi="Consolas" w:cs="Consolas"/>
-          <w:color w:val="0000FF"/>
-          <w:kern w:val="0"/>
-          <w:sz w:val="19"/>
-          <w:szCs w:val="19"/>
-          <w:lang w:val="en-US"/>
-        </w:rPr>
-        <w:t>FOREIGN</w:t>
-      </w:r>
-      <w:r>
-        <w:rPr>
-          <w:rFonts w:ascii="Consolas" w:hAnsi="Consolas" w:cs="Consolas"/>
-          <w:color w:val="000000"/>
-          <w:kern w:val="0"/>
-          <w:sz w:val="19"/>
-          <w:szCs w:val="19"/>
-          <w:lang w:val="en-US"/>
-        </w:rPr>
-        <w:t xml:space="preserve"> </w:t>
-      </w:r>
-      <w:r>
-        <w:rPr>
-          <w:rFonts w:ascii="Consolas" w:hAnsi="Consolas" w:cs="Consolas"/>
-          <w:color w:val="0000FF"/>
-          <w:kern w:val="0"/>
-          <w:sz w:val="19"/>
-          <w:szCs w:val="19"/>
-          <w:lang w:val="en-US"/>
-        </w:rPr>
-        <w:t xml:space="preserve">KEY </w:t>
-      </w:r>
-      <w:r>
-        <w:rPr>
-          <w:rFonts w:ascii="Consolas" w:hAnsi="Consolas" w:cs="Consolas"/>
-          <w:color w:val="808080"/>
-          <w:kern w:val="0"/>
-          <w:sz w:val="19"/>
-          <w:szCs w:val="19"/>
-          <w:lang w:val="en-US"/>
-        </w:rPr>
-        <w:t>(</w:t>
-      </w:r>
-      <w:proofErr w:type="spellStart"/>
-      <w:r>
-        <w:rPr>
-          <w:rFonts w:ascii="Consolas" w:hAnsi="Consolas" w:cs="Consolas"/>
-          <w:color w:val="000000"/>
-          <w:kern w:val="0"/>
-          <w:sz w:val="19"/>
-          <w:szCs w:val="19"/>
-          <w:lang w:val="en-US"/>
-        </w:rPr>
-        <w:t>id_producto</w:t>
-      </w:r>
-      <w:proofErr w:type="spellEnd"/>
-      <w:r>
-        <w:rPr>
-          <w:rFonts w:ascii="Consolas" w:hAnsi="Consolas" w:cs="Consolas"/>
-          <w:color w:val="808080"/>
-          <w:kern w:val="0"/>
-          <w:sz w:val="19"/>
-          <w:szCs w:val="19"/>
-          <w:lang w:val="en-US"/>
-        </w:rPr>
-        <w:t>)</w:t>
-      </w:r>
-      <w:r>
-        <w:rPr>
-          <w:rFonts w:ascii="Consolas" w:hAnsi="Consolas" w:cs="Consolas"/>
-          <w:color w:val="000000"/>
-          <w:kern w:val="0"/>
-          <w:sz w:val="19"/>
-          <w:szCs w:val="19"/>
-          <w:lang w:val="en-US"/>
-        </w:rPr>
-        <w:t xml:space="preserve"> </w:t>
-      </w:r>
-      <w:r>
-        <w:rPr>
-          <w:rFonts w:ascii="Consolas" w:hAnsi="Consolas" w:cs="Consolas"/>
-          <w:color w:val="0000FF"/>
-          <w:kern w:val="0"/>
-          <w:sz w:val="19"/>
-          <w:szCs w:val="19"/>
-          <w:lang w:val="en-US"/>
-        </w:rPr>
-        <w:t>REFERENCES</w:t>
-      </w:r>
-      <w:r>
-        <w:rPr>
-          <w:rFonts w:ascii="Consolas" w:hAnsi="Consolas" w:cs="Consolas"/>
-          <w:color w:val="000000"/>
-          <w:kern w:val="0"/>
-          <w:sz w:val="19"/>
-          <w:szCs w:val="19"/>
-          <w:lang w:val="en-US"/>
-        </w:rPr>
-        <w:t xml:space="preserve"> </w:t>
-      </w:r>
-      <w:proofErr w:type="spellStart"/>
-      <w:r>
-        <w:rPr>
-          <w:rFonts w:ascii="Consolas" w:hAnsi="Consolas" w:cs="Consolas"/>
-          <w:color w:val="000000"/>
-          <w:kern w:val="0"/>
-          <w:sz w:val="19"/>
-          <w:szCs w:val="19"/>
-          <w:lang w:val="en-US"/>
-        </w:rPr>
-        <w:t>productos</w:t>
-      </w:r>
-      <w:proofErr w:type="spellEnd"/>
-      <w:r>
-        <w:rPr>
-          <w:rFonts w:ascii="Consolas" w:hAnsi="Consolas" w:cs="Consolas"/>
-          <w:color w:val="0000FF"/>
-          <w:kern w:val="0"/>
-          <w:sz w:val="19"/>
-          <w:szCs w:val="19"/>
-          <w:lang w:val="en-US"/>
-        </w:rPr>
-        <w:t xml:space="preserve"> </w:t>
-      </w:r>
-      <w:r>
-        <w:rPr>
-          <w:rFonts w:ascii="Consolas" w:hAnsi="Consolas" w:cs="Consolas"/>
-          <w:color w:val="808080"/>
-          <w:kern w:val="0"/>
-          <w:sz w:val="19"/>
-          <w:szCs w:val="19"/>
-          <w:lang w:val="en-US"/>
-        </w:rPr>
-        <w:t>(</w:t>
-      </w:r>
-      <w:proofErr w:type="spellStart"/>
-      <w:r>
-        <w:rPr>
-          <w:rFonts w:ascii="Consolas" w:hAnsi="Consolas" w:cs="Consolas"/>
-          <w:color w:val="000000"/>
-          <w:kern w:val="0"/>
-          <w:sz w:val="19"/>
-          <w:szCs w:val="19"/>
-          <w:lang w:val="en-US"/>
-        </w:rPr>
-        <w:t>id_producto</w:t>
-      </w:r>
-      <w:proofErr w:type="spellEnd"/>
-      <w:r>
-        <w:rPr>
-          <w:rFonts w:ascii="Consolas" w:hAnsi="Consolas" w:cs="Consolas"/>
-          <w:color w:val="808080"/>
-          <w:kern w:val="0"/>
-          <w:sz w:val="19"/>
-          <w:szCs w:val="19"/>
-          <w:lang w:val="en-US"/>
-        </w:rPr>
-        <w:t>),</w:t>
-      </w:r>
-    </w:p>
-    <w:p>
-      <w:pPr>
-        <w:autoSpaceDE w:val="0"/>
-        <w:autoSpaceDN w:val="0"/>
-        <w:adjustRightInd w:val="0"/>
-        <w:spacing w:after="0" w:line="240" w:lineRule="auto"/>
-        <w:rPr>
-          <w:rFonts w:ascii="Consolas" w:hAnsi="Consolas" w:cs="Consolas"/>
-          <w:color w:val="000000"/>
-          <w:kern w:val="0"/>
-          <w:sz w:val="19"/>
-          <w:szCs w:val="19"/>
-          <w:lang w:val="en-US"/>
-        </w:rPr>
-      </w:pPr>
-      <w:r>
-        <w:rPr>
-          <w:rFonts w:ascii="Consolas" w:hAnsi="Consolas" w:cs="Consolas"/>
-          <w:color w:val="000000"/>
-          <w:kern w:val="0"/>
-          <w:sz w:val="19"/>
-          <w:szCs w:val="19"/>
-          <w:lang w:val="en-US"/>
-        </w:rPr>
-        <w:tab/>
-      </w:r>
-      <w:r>
-        <w:rPr>
-          <w:rFonts w:ascii="Consolas" w:hAnsi="Consolas" w:cs="Consolas"/>
-          <w:color w:val="0000FF"/>
-          <w:kern w:val="0"/>
-          <w:sz w:val="19"/>
-          <w:szCs w:val="19"/>
-          <w:lang w:val="en-US"/>
-        </w:rPr>
-        <w:t>FOREIGN</w:t>
-      </w:r>
-      <w:r>
-        <w:rPr>
-          <w:rFonts w:ascii="Consolas" w:hAnsi="Consolas" w:cs="Consolas"/>
-          <w:color w:val="000000"/>
-          <w:kern w:val="0"/>
-          <w:sz w:val="19"/>
-          <w:szCs w:val="19"/>
-          <w:lang w:val="en-US"/>
-        </w:rPr>
-        <w:t xml:space="preserve"> </w:t>
-      </w:r>
-      <w:r>
-        <w:rPr>
-          <w:rFonts w:ascii="Consolas" w:hAnsi="Consolas" w:cs="Consolas"/>
-          <w:color w:val="0000FF"/>
-          <w:kern w:val="0"/>
-          <w:sz w:val="19"/>
-          <w:szCs w:val="19"/>
-          <w:lang w:val="en-US"/>
-        </w:rPr>
-        <w:t xml:space="preserve">KEY </w:t>
-      </w:r>
-      <w:r>
-        <w:rPr>
-          <w:rFonts w:ascii="Consolas" w:hAnsi="Consolas" w:cs="Consolas"/>
-          <w:color w:val="808080"/>
-          <w:kern w:val="0"/>
-          <w:sz w:val="19"/>
-          <w:szCs w:val="19"/>
-          <w:lang w:val="en-US"/>
-        </w:rPr>
-        <w:t>(</w:t>
-      </w:r>
-      <w:proofErr w:type="spellStart"/>
-      <w:r>
-        <w:rPr>
-          <w:rFonts w:ascii="Consolas" w:hAnsi="Consolas" w:cs="Consolas"/>
-          <w:color w:val="000000"/>
-          <w:kern w:val="0"/>
-          <w:sz w:val="19"/>
-          <w:szCs w:val="19"/>
-          <w:lang w:val="en-US"/>
-        </w:rPr>
-        <w:t>id_insumo</w:t>
-      </w:r>
-      <w:proofErr w:type="spellEnd"/>
-      <w:r>
-        <w:rPr>
-          <w:rFonts w:ascii="Consolas" w:hAnsi="Consolas" w:cs="Consolas"/>
-          <w:color w:val="808080"/>
-          <w:kern w:val="0"/>
-          <w:sz w:val="19"/>
-          <w:szCs w:val="19"/>
-          <w:lang w:val="en-US"/>
-        </w:rPr>
-        <w:t>)</w:t>
-      </w:r>
-      <w:r>
-        <w:rPr>
-          <w:rFonts w:ascii="Consolas" w:hAnsi="Consolas" w:cs="Consolas"/>
-          <w:color w:val="000000"/>
-          <w:kern w:val="0"/>
-          <w:sz w:val="19"/>
-          <w:szCs w:val="19"/>
-          <w:lang w:val="en-US"/>
-        </w:rPr>
-        <w:t xml:space="preserve"> </w:t>
-      </w:r>
-      <w:r>
-        <w:rPr>
-          <w:rFonts w:ascii="Consolas" w:hAnsi="Consolas" w:cs="Consolas"/>
-          <w:color w:val="0000FF"/>
-          <w:kern w:val="0"/>
-          <w:sz w:val="19"/>
-          <w:szCs w:val="19"/>
-          <w:lang w:val="en-US"/>
-        </w:rPr>
-        <w:t>REFERENCES</w:t>
-      </w:r>
-      <w:r>
-        <w:rPr>
-          <w:rFonts w:ascii="Consolas" w:hAnsi="Consolas" w:cs="Consolas"/>
-          <w:color w:val="000000"/>
-          <w:kern w:val="0"/>
-          <w:sz w:val="19"/>
-          <w:szCs w:val="19"/>
-          <w:lang w:val="en-US"/>
-        </w:rPr>
-        <w:t xml:space="preserve"> </w:t>
-      </w:r>
-      <w:proofErr w:type="spellStart"/>
-      <w:r>
-        <w:rPr>
-          <w:rFonts w:ascii="Consolas" w:hAnsi="Consolas" w:cs="Consolas"/>
-          <w:color w:val="000000"/>
-          <w:kern w:val="0"/>
-          <w:sz w:val="19"/>
-          <w:szCs w:val="19"/>
-          <w:lang w:val="en-US"/>
-        </w:rPr>
-        <w:t>insumos</w:t>
-      </w:r>
-      <w:proofErr w:type="spellEnd"/>
-      <w:r>
-        <w:rPr>
-          <w:rFonts w:ascii="Consolas" w:hAnsi="Consolas" w:cs="Consolas"/>
-          <w:color w:val="0000FF"/>
-          <w:kern w:val="0"/>
-          <w:sz w:val="19"/>
-          <w:szCs w:val="19"/>
-          <w:lang w:val="en-US"/>
-        </w:rPr>
-        <w:t xml:space="preserve"> </w:t>
-      </w:r>
-      <w:r>
-        <w:rPr>
-          <w:rFonts w:ascii="Consolas" w:hAnsi="Consolas" w:cs="Consolas"/>
-          <w:color w:val="808080"/>
-          <w:kern w:val="0"/>
-          <w:sz w:val="19"/>
-          <w:szCs w:val="19"/>
-          <w:lang w:val="en-US"/>
-        </w:rPr>
-        <w:t>(</w:t>
-      </w:r>
-      <w:proofErr w:type="spellStart"/>
-      <w:r>
-        <w:rPr>
-          <w:rFonts w:ascii="Consolas" w:hAnsi="Consolas" w:cs="Consolas"/>
-          <w:color w:val="000000"/>
-          <w:kern w:val="0"/>
-          <w:sz w:val="19"/>
-          <w:szCs w:val="19"/>
-          <w:lang w:val="en-US"/>
-        </w:rPr>
-        <w:t>id_insumo</w:t>
-      </w:r>
-      <w:proofErr w:type="spellEnd"/>
-      <w:r>
-        <w:rPr>
-          <w:rFonts w:ascii="Consolas" w:hAnsi="Consolas" w:cs="Consolas"/>
-          <w:color w:val="808080"/>
-          <w:kern w:val="0"/>
-          <w:sz w:val="19"/>
-          <w:szCs w:val="19"/>
-          <w:lang w:val="en-US"/>
-        </w:rPr>
-        <w:t>)</w:t>
-      </w:r>
-    </w:p>
-    <w:p>
-      <w:pPr>
-        <w:autoSpaceDE w:val="0"/>
-        <w:autoSpaceDN w:val="0"/>
-        <w:adjustRightInd w:val="0"/>
-        <w:spacing w:after="0" w:line="240" w:lineRule="auto"/>
-        <w:rPr>
-          <w:rFonts w:ascii="Consolas" w:hAnsi="Consolas" w:cs="Consolas"/>
-          <w:color w:val="000000"/>
-          <w:kern w:val="0"/>
-          <w:sz w:val="19"/>
-          <w:szCs w:val="19"/>
-          <w:lang w:val="en-US"/>
-        </w:rPr>
-      </w:pPr>
-      <w:r>
-        <w:rPr>
-          <w:rFonts w:ascii="Consolas" w:hAnsi="Consolas" w:cs="Consolas"/>
-          <w:color w:val="808080"/>
-          <w:kern w:val="0"/>
-          <w:sz w:val="19"/>
-          <w:szCs w:val="19"/>
-          <w:lang w:val="en-US"/>
-        </w:rPr>
-        <w:t>)</w:t>
-      </w:r>
-    </w:p>
-    <w:p>
-      <w:pPr>
-        <w:autoSpaceDE w:val="0"/>
-        <w:autoSpaceDN w:val="0"/>
-        <w:adjustRightInd w:val="0"/>
-        <w:spacing w:after="0" w:line="240" w:lineRule="auto"/>
-        <w:rPr>
-          <w:rFonts w:ascii="Consolas" w:hAnsi="Consolas" w:cs="Consolas"/>
-          <w:color w:val="000000"/>
-          <w:kern w:val="0"/>
-          <w:sz w:val="19"/>
-          <w:szCs w:val="19"/>
-          <w:lang w:val="en-US"/>
-        </w:rPr>
-      </w:pPr>
-    </w:p>
-    <w:p>
-      <w:pPr>
-        <w:autoSpaceDE w:val="0"/>
-        <w:autoSpaceDN w:val="0"/>
-        <w:adjustRightInd w:val="0"/>
-        <w:spacing w:after="0" w:line="240" w:lineRule="auto"/>
-        <w:rPr>
-          <w:rFonts w:ascii="Consolas" w:hAnsi="Consolas" w:cs="Consolas"/>
-          <w:color w:val="000000"/>
-          <w:kern w:val="0"/>
-          <w:sz w:val="19"/>
-          <w:szCs w:val="19"/>
-          <w:lang w:val="en-US"/>
-        </w:rPr>
-      </w:pPr>
-      <w:r>
-        <w:rPr>
-          <w:rFonts w:ascii="Consolas" w:hAnsi="Consolas" w:cs="Consolas"/>
-          <w:color w:val="0000FF"/>
-          <w:kern w:val="0"/>
-          <w:sz w:val="19"/>
-          <w:szCs w:val="19"/>
-          <w:lang w:val="en-US"/>
-        </w:rPr>
-        <w:t>CREATE</w:t>
-      </w:r>
-      <w:r>
-        <w:rPr>
-          <w:rFonts w:ascii="Consolas" w:hAnsi="Consolas" w:cs="Consolas"/>
-          <w:color w:val="000000"/>
-          <w:kern w:val="0"/>
-          <w:sz w:val="19"/>
-          <w:szCs w:val="19"/>
-          <w:lang w:val="en-US"/>
-        </w:rPr>
-        <w:t xml:space="preserve"> </w:t>
-      </w:r>
-      <w:r>
-        <w:rPr>
-          <w:rFonts w:ascii="Consolas" w:hAnsi="Consolas" w:cs="Consolas"/>
-          <w:color w:val="0000FF"/>
-          <w:kern w:val="0"/>
-          <w:sz w:val="19"/>
-          <w:szCs w:val="19"/>
-          <w:lang w:val="en-US"/>
-        </w:rPr>
-        <w:t>TABLE</w:t>
-      </w:r>
-      <w:r>
-        <w:rPr>
-          <w:rFonts w:ascii="Consolas" w:hAnsi="Consolas" w:cs="Consolas"/>
-          <w:color w:val="000000"/>
-          <w:kern w:val="0"/>
-          <w:sz w:val="19"/>
-          <w:szCs w:val="19"/>
-          <w:lang w:val="en-US"/>
-        </w:rPr>
-        <w:t xml:space="preserve"> </w:t>
-      </w:r>
-      <w:proofErr w:type="spellStart"/>
-      <w:r>
-        <w:rPr>
-          <w:rFonts w:ascii="Consolas" w:hAnsi="Consolas" w:cs="Consolas"/>
-          <w:color w:val="000000"/>
-          <w:kern w:val="0"/>
-          <w:sz w:val="19"/>
-          <w:szCs w:val="19"/>
-          <w:lang w:val="en-US"/>
-        </w:rPr>
-        <w:t>ventas</w:t>
-      </w:r>
-      <w:proofErr w:type="spellEnd"/>
-      <w:r>
-        <w:rPr>
-          <w:rFonts w:ascii="Consolas" w:hAnsi="Consolas" w:cs="Consolas"/>
-          <w:color w:val="808080"/>
-          <w:kern w:val="0"/>
-          <w:sz w:val="19"/>
-          <w:szCs w:val="19"/>
-          <w:lang w:val="en-US"/>
-        </w:rPr>
-        <w:t>(</w:t>
-      </w:r>
-    </w:p>
-    <w:p>
-      <w:pPr>
-        <w:autoSpaceDE w:val="0"/>
-        <w:autoSpaceDN w:val="0"/>
-        <w:adjustRightInd w:val="0"/>
-        <w:spacing w:after="0" w:line="240" w:lineRule="auto"/>
-        <w:rPr>
-          <w:rFonts w:ascii="Consolas" w:hAnsi="Consolas" w:cs="Consolas"/>
-          <w:color w:val="000000"/>
-          <w:kern w:val="0"/>
-          <w:sz w:val="19"/>
-          <w:szCs w:val="19"/>
-          <w:lang w:val="en-US"/>
-        </w:rPr>
-      </w:pPr>
-      <w:r>
-        <w:rPr>
-          <w:rFonts w:ascii="Consolas" w:hAnsi="Consolas" w:cs="Consolas"/>
-          <w:color w:val="000000"/>
-          <w:kern w:val="0"/>
-          <w:sz w:val="19"/>
-          <w:szCs w:val="19"/>
-          <w:lang w:val="en-US"/>
-        </w:rPr>
-        <w:tab/>
-      </w:r>
-      <w:proofErr w:type="spellStart"/>
-      <w:r>
-        <w:rPr>
-          <w:rFonts w:ascii="Consolas" w:hAnsi="Consolas" w:cs="Consolas"/>
-          <w:color w:val="000000"/>
-          <w:kern w:val="0"/>
-          <w:sz w:val="19"/>
-          <w:szCs w:val="19"/>
-          <w:lang w:val="en-US"/>
-        </w:rPr>
-        <w:t>id_venta</w:t>
-      </w:r>
-      <w:proofErr w:type="spellEnd"/>
-      <w:r>
-        <w:rPr>
-          <w:rFonts w:ascii="Consolas" w:hAnsi="Consolas" w:cs="Consolas"/>
-          <w:color w:val="000000"/>
-          <w:kern w:val="0"/>
-          <w:sz w:val="19"/>
-          <w:szCs w:val="19"/>
-          <w:lang w:val="en-US"/>
-        </w:rPr>
-        <w:t xml:space="preserve"> </w:t>
-      </w:r>
-      <w:r>
-        <w:rPr>
-          <w:rFonts w:ascii="Consolas" w:hAnsi="Consolas" w:cs="Consolas"/>
-          <w:color w:val="0000FF"/>
-          <w:kern w:val="0"/>
-          <w:sz w:val="19"/>
-          <w:szCs w:val="19"/>
-          <w:lang w:val="en-US"/>
-        </w:rPr>
-        <w:t>int</w:t>
-      </w:r>
-      <w:r>
-        <w:rPr>
-          <w:rFonts w:ascii="Consolas" w:hAnsi="Consolas" w:cs="Consolas"/>
-          <w:color w:val="000000"/>
-          <w:kern w:val="0"/>
-          <w:sz w:val="19"/>
-          <w:szCs w:val="19"/>
-          <w:lang w:val="en-US"/>
-        </w:rPr>
-        <w:t xml:space="preserve"> </w:t>
-      </w:r>
-      <w:r>
-        <w:rPr>
-          <w:rFonts w:ascii="Consolas" w:hAnsi="Consolas" w:cs="Consolas"/>
-          <w:color w:val="0000FF"/>
-          <w:kern w:val="0"/>
-          <w:sz w:val="19"/>
-          <w:szCs w:val="19"/>
-          <w:lang w:val="en-US"/>
-        </w:rPr>
-        <w:t>PRIMARY</w:t>
-      </w:r>
-      <w:r>
-        <w:rPr>
-          <w:rFonts w:ascii="Consolas" w:hAnsi="Consolas" w:cs="Consolas"/>
-          <w:color w:val="000000"/>
-          <w:kern w:val="0"/>
-          <w:sz w:val="19"/>
-          <w:szCs w:val="19"/>
-          <w:lang w:val="en-US"/>
-        </w:rPr>
-        <w:t xml:space="preserve"> </w:t>
-      </w:r>
-      <w:r>
-        <w:rPr>
-          <w:rFonts w:ascii="Consolas" w:hAnsi="Consolas" w:cs="Consolas"/>
-          <w:color w:val="0000FF"/>
-          <w:kern w:val="0"/>
-          <w:sz w:val="19"/>
-          <w:szCs w:val="19"/>
-          <w:lang w:val="en-US"/>
-        </w:rPr>
-        <w:t>KEY</w:t>
-      </w:r>
-      <w:r>
-        <w:rPr>
-          <w:rFonts w:ascii="Consolas" w:hAnsi="Consolas" w:cs="Consolas"/>
-          <w:color w:val="000000"/>
-          <w:kern w:val="0"/>
-          <w:sz w:val="19"/>
-          <w:szCs w:val="19"/>
-          <w:lang w:val="en-US"/>
-        </w:rPr>
-        <w:t xml:space="preserve"> </w:t>
-      </w:r>
-      <w:r>
-        <w:rPr>
-          <w:rFonts w:ascii="Consolas" w:hAnsi="Consolas" w:cs="Consolas"/>
-          <w:color w:val="0000FF"/>
-          <w:kern w:val="0"/>
-          <w:sz w:val="19"/>
-          <w:szCs w:val="19"/>
-          <w:lang w:val="en-US"/>
-        </w:rPr>
-        <w:t>IDENTITY</w:t>
-      </w:r>
-      <w:r>
-        <w:rPr>
-          <w:rFonts w:ascii="Consolas" w:hAnsi="Consolas" w:cs="Consolas"/>
-          <w:color w:val="000000"/>
-          <w:kern w:val="0"/>
-          <w:sz w:val="19"/>
-          <w:szCs w:val="19"/>
-          <w:lang w:val="en-US"/>
-        </w:rPr>
-        <w:t xml:space="preserve"> </w:t>
-      </w:r>
-      <w:r>
-        <w:rPr>
-          <w:rFonts w:ascii="Consolas" w:hAnsi="Consolas" w:cs="Consolas"/>
-          <w:color w:val="808080"/>
-          <w:kern w:val="0"/>
-          <w:sz w:val="19"/>
-          <w:szCs w:val="19"/>
-          <w:lang w:val="en-US"/>
-        </w:rPr>
-        <w:t>NOT</w:t>
-      </w:r>
-      <w:r>
-        <w:rPr>
-          <w:rFonts w:ascii="Consolas" w:hAnsi="Consolas" w:cs="Consolas"/>
-          <w:color w:val="000000"/>
-          <w:kern w:val="0"/>
-          <w:sz w:val="19"/>
-          <w:szCs w:val="19"/>
-          <w:lang w:val="en-US"/>
-        </w:rPr>
-        <w:t xml:space="preserve"> </w:t>
-      </w:r>
-      <w:r>
-        <w:rPr>
-          <w:rFonts w:ascii="Consolas" w:hAnsi="Consolas" w:cs="Consolas"/>
-          <w:color w:val="808080"/>
-          <w:kern w:val="0"/>
-          <w:sz w:val="19"/>
-          <w:szCs w:val="19"/>
-          <w:lang w:val="en-US"/>
-        </w:rPr>
-        <w:t>NULL,</w:t>
-      </w:r>
-    </w:p>
-    <w:p>
-      <w:pPr>
-        <w:autoSpaceDE w:val="0"/>
-        <w:autoSpaceDN w:val="0"/>
-        <w:adjustRightInd w:val="0"/>
-        <w:spacing w:after="0" w:line="240" w:lineRule="auto"/>
-        <w:rPr>
-          <w:rFonts w:ascii="Consolas" w:hAnsi="Consolas" w:cs="Consolas"/>
-          <w:color w:val="000000"/>
-          <w:kern w:val="0"/>
-          <w:sz w:val="19"/>
-          <w:szCs w:val="19"/>
-        </w:rPr>
-      </w:pPr>
-      <w:r>
-        <w:rPr>
-          <w:rFonts w:ascii="Consolas" w:hAnsi="Consolas" w:cs="Consolas"/>
-          <w:color w:val="000000"/>
-          <w:kern w:val="0"/>
-          <w:sz w:val="19"/>
-          <w:szCs w:val="19"/>
-          <w:lang w:val="en-US"/>
-        </w:rPr>
-        <w:tab/>
-      </w:r>
-      <w:proofErr w:type="spellStart"/>
-      <w:r>
-        <w:rPr>
-          <w:rFonts w:ascii="Consolas" w:hAnsi="Consolas" w:cs="Consolas"/>
-          <w:color w:val="000000"/>
-          <w:kern w:val="0"/>
-          <w:sz w:val="19"/>
-          <w:szCs w:val="19"/>
-        </w:rPr>
-        <w:t>fecha_venta</w:t>
-      </w:r>
-      <w:proofErr w:type="spellEnd"/>
-      <w:r>
-        <w:rPr>
-          <w:rFonts w:ascii="Consolas" w:hAnsi="Consolas" w:cs="Consolas"/>
-          <w:color w:val="000000"/>
-          <w:kern w:val="0"/>
-          <w:sz w:val="19"/>
-          <w:szCs w:val="19"/>
-        </w:rPr>
-        <w:t xml:space="preserve"> </w:t>
-      </w:r>
-      <w:proofErr w:type="spellStart"/>
-      <w:r>
-        <w:rPr>
-          <w:rFonts w:ascii="Consolas" w:hAnsi="Consolas" w:cs="Consolas"/>
-          <w:color w:val="0000FF"/>
-          <w:kern w:val="0"/>
-          <w:sz w:val="19"/>
-          <w:szCs w:val="19"/>
-        </w:rPr>
-        <w:t>datetime</w:t>
-      </w:r>
-      <w:proofErr w:type="spellEnd"/>
-      <w:r>
-        <w:rPr>
-          <w:rFonts w:ascii="Consolas" w:hAnsi="Consolas" w:cs="Consolas"/>
-          <w:color w:val="000000"/>
-          <w:kern w:val="0"/>
-          <w:sz w:val="19"/>
-          <w:szCs w:val="19"/>
-        </w:rPr>
-        <w:t xml:space="preserve"> </w:t>
-      </w:r>
-      <w:r>
-        <w:rPr>
-          <w:rFonts w:ascii="Consolas" w:hAnsi="Consolas" w:cs="Consolas"/>
-          <w:color w:val="808080"/>
-          <w:kern w:val="0"/>
-          <w:sz w:val="19"/>
-          <w:szCs w:val="19"/>
-        </w:rPr>
-        <w:t>NULL</w:t>
-      </w:r>
-      <w:r>
-        <w:rPr>
-          <w:rFonts w:ascii="Consolas" w:hAnsi="Consolas" w:cs="Consolas"/>
-          <w:color w:val="000000"/>
-          <w:kern w:val="0"/>
-          <w:sz w:val="19"/>
-          <w:szCs w:val="19"/>
-        </w:rPr>
-        <w:t xml:space="preserve"> </w:t>
-      </w:r>
-      <w:r>
-        <w:rPr>
-          <w:rFonts w:ascii="Consolas" w:hAnsi="Consolas" w:cs="Consolas"/>
-          <w:color w:val="0000FF"/>
-          <w:kern w:val="0"/>
-          <w:sz w:val="19"/>
-          <w:szCs w:val="19"/>
-        </w:rPr>
-        <w:t>DEFAULT</w:t>
-      </w:r>
-      <w:r>
-        <w:rPr>
-          <w:rFonts w:ascii="Consolas" w:hAnsi="Consolas" w:cs="Consolas"/>
-          <w:color w:val="000000"/>
-          <w:kern w:val="0"/>
-          <w:sz w:val="19"/>
-          <w:szCs w:val="19"/>
-        </w:rPr>
-        <w:t xml:space="preserve"> </w:t>
-      </w:r>
-      <w:r>
-        <w:rPr>
-          <w:rFonts w:ascii="Consolas" w:hAnsi="Consolas" w:cs="Consolas"/>
-          <w:color w:val="FF00FF"/>
-          <w:kern w:val="0"/>
-          <w:sz w:val="19"/>
-          <w:szCs w:val="19"/>
-        </w:rPr>
-        <w:t>GETDATE</w:t>
-      </w:r>
-      <w:r>
-        <w:rPr>
-          <w:rFonts w:ascii="Consolas" w:hAnsi="Consolas" w:cs="Consolas"/>
-          <w:color w:val="808080"/>
-          <w:kern w:val="0"/>
-          <w:sz w:val="19"/>
-          <w:szCs w:val="19"/>
-        </w:rPr>
-        <w:t>(),</w:t>
-      </w:r>
-    </w:p>
-    <w:p>
-      <w:pPr>
-        <w:autoSpaceDE w:val="0"/>
-        <w:autoSpaceDN w:val="0"/>
-        <w:adjustRightInd w:val="0"/>
-        <w:spacing w:after="0" w:line="240" w:lineRule="auto"/>
-        <w:rPr>
-          <w:rFonts w:ascii="Consolas" w:hAnsi="Consolas" w:cs="Consolas"/>
-          <w:color w:val="000000"/>
-          <w:kern w:val="0"/>
-          <w:sz w:val="19"/>
-          <w:szCs w:val="19"/>
-        </w:rPr>
-      </w:pPr>
-      <w:r>
-        <w:rPr>
-          <w:rFonts w:ascii="Consolas" w:hAnsi="Consolas" w:cs="Consolas"/>
-          <w:color w:val="000000"/>
-          <w:kern w:val="0"/>
-          <w:sz w:val="19"/>
-          <w:szCs w:val="19"/>
-        </w:rPr>
-        <w:tab/>
-      </w:r>
-      <w:proofErr w:type="spellStart"/>
-      <w:r>
-        <w:rPr>
-          <w:rFonts w:ascii="Consolas" w:hAnsi="Consolas" w:cs="Consolas"/>
-          <w:color w:val="000000"/>
-          <w:kern w:val="0"/>
-          <w:sz w:val="19"/>
-          <w:szCs w:val="19"/>
-        </w:rPr>
-        <w:t>total_venta</w:t>
-      </w:r>
-      <w:proofErr w:type="spellEnd"/>
-      <w:r>
-        <w:rPr>
-          <w:rFonts w:ascii="Consolas" w:hAnsi="Consolas" w:cs="Consolas"/>
-          <w:color w:val="000000"/>
-          <w:kern w:val="0"/>
-          <w:sz w:val="19"/>
-          <w:szCs w:val="19"/>
-        </w:rPr>
-        <w:t xml:space="preserve"> </w:t>
-      </w:r>
-      <w:proofErr w:type="spellStart"/>
-      <w:r>
-        <w:rPr>
-          <w:rFonts w:ascii="Consolas" w:hAnsi="Consolas" w:cs="Consolas"/>
-          <w:color w:val="0000FF"/>
-          <w:kern w:val="0"/>
-          <w:sz w:val="19"/>
-          <w:szCs w:val="19"/>
-        </w:rPr>
-        <w:t>int</w:t>
-      </w:r>
-      <w:proofErr w:type="spellEnd"/>
-      <w:r>
-        <w:rPr>
-          <w:rFonts w:ascii="Consolas" w:hAnsi="Consolas" w:cs="Consolas"/>
-          <w:color w:val="000000"/>
-          <w:kern w:val="0"/>
-          <w:sz w:val="19"/>
-          <w:szCs w:val="19"/>
-        </w:rPr>
-        <w:t xml:space="preserve"> </w:t>
-      </w:r>
-      <w:r>
-        <w:rPr>
-          <w:rFonts w:ascii="Consolas" w:hAnsi="Consolas" w:cs="Consolas"/>
-          <w:color w:val="808080"/>
-          <w:kern w:val="0"/>
-          <w:sz w:val="19"/>
-          <w:szCs w:val="19"/>
-        </w:rPr>
-        <w:t>NULL,</w:t>
-      </w:r>
-    </w:p>
-    <w:p>
-      <w:pPr>
-        <w:autoSpaceDE w:val="0"/>
-        <w:autoSpaceDN w:val="0"/>
-        <w:adjustRightInd w:val="0"/>
-        <w:spacing w:after="0" w:line="240" w:lineRule="auto"/>
-        <w:rPr>
-          <w:rFonts w:ascii="Consolas" w:hAnsi="Consolas" w:cs="Consolas"/>
-          <w:color w:val="000000"/>
-          <w:kern w:val="0"/>
-          <w:sz w:val="19"/>
-          <w:szCs w:val="19"/>
-        </w:rPr>
-      </w:pPr>
-      <w:r>
-        <w:rPr>
-          <w:rFonts w:ascii="Consolas" w:hAnsi="Consolas" w:cs="Consolas"/>
-          <w:color w:val="000000"/>
-          <w:kern w:val="0"/>
-          <w:sz w:val="19"/>
-          <w:szCs w:val="19"/>
-        </w:rPr>
-        <w:tab/>
-      </w:r>
-      <w:proofErr w:type="spellStart"/>
-      <w:r>
-        <w:rPr>
-          <w:rFonts w:ascii="Consolas" w:hAnsi="Consolas" w:cs="Consolas"/>
-          <w:color w:val="000000"/>
-          <w:kern w:val="0"/>
-          <w:sz w:val="19"/>
-          <w:szCs w:val="19"/>
-        </w:rPr>
-        <w:t>tipo_pago</w:t>
-      </w:r>
-      <w:proofErr w:type="spellEnd"/>
-      <w:r>
-        <w:rPr>
-          <w:rFonts w:ascii="Consolas" w:hAnsi="Consolas" w:cs="Consolas"/>
-          <w:color w:val="000000"/>
-          <w:kern w:val="0"/>
-          <w:sz w:val="19"/>
-          <w:szCs w:val="19"/>
-        </w:rPr>
-        <w:t xml:space="preserve"> </w:t>
-      </w:r>
-      <w:proofErr w:type="spellStart"/>
-      <w:r>
-        <w:rPr>
-          <w:rFonts w:ascii="Consolas" w:hAnsi="Consolas" w:cs="Consolas"/>
-          <w:color w:val="0000FF"/>
-          <w:kern w:val="0"/>
-          <w:sz w:val="19"/>
-          <w:szCs w:val="19"/>
-        </w:rPr>
-        <w:t>varchar</w:t>
-      </w:r>
-      <w:proofErr w:type="spellEnd"/>
-      <w:r>
-        <w:rPr>
-          <w:rFonts w:ascii="Consolas" w:hAnsi="Consolas" w:cs="Consolas"/>
-          <w:color w:val="808080"/>
-          <w:kern w:val="0"/>
-          <w:sz w:val="19"/>
-          <w:szCs w:val="19"/>
-        </w:rPr>
-        <w:t>(</w:t>
-      </w:r>
+      <w:proofErr w:type="gramEnd"/>
       <w:r>
         <w:rPr>
           <w:rFonts w:ascii="Consolas" w:hAnsi="Consolas" w:cs="Consolas"/>
@@ -8266,7 +8371,7 @@
         <w:spacing w:after="0" w:line="240" w:lineRule="auto"/>
         <w:rPr>
           <w:rFonts w:ascii="Consolas" w:hAnsi="Consolas" w:cs="Consolas"/>
-          <w:color w:val="000000"/>
+          <w:color w:val="808080"/>
           <w:kern w:val="0"/>
           <w:sz w:val="19"/>
           <w:szCs w:val="19"/>
@@ -8351,30 +8456,90 @@
           <w:szCs w:val="19"/>
         </w:rPr>
       </w:pPr>
-    </w:p>
-    <w:p>
-      <w:pPr>
-        <w:autoSpaceDE w:val="0"/>
-        <w:autoSpaceDN w:val="0"/>
-        <w:adjustRightInd w:val="0"/>
-        <w:spacing w:after="0" w:line="240" w:lineRule="auto"/>
-        <w:rPr>
-          <w:rFonts w:ascii="Consolas" w:hAnsi="Consolas" w:cs="Consolas"/>
-          <w:color w:val="000000"/>
-          <w:kern w:val="0"/>
-          <w:sz w:val="19"/>
-          <w:szCs w:val="19"/>
-        </w:rPr>
-      </w:pPr>
-      <w:r>
-        <w:rPr>
-          <w:rFonts w:ascii="Consolas" w:hAnsi="Consolas" w:cs="Consolas"/>
-          <w:color w:val="000000"/>
+      <w:r>
+        <w:rPr>
+          <w:rFonts w:ascii="Consolas" w:hAnsi="Consolas" w:cs="Consolas"/>
+          <w:color w:val="808080"/>
           <w:kern w:val="0"/>
           <w:sz w:val="19"/>
           <w:szCs w:val="19"/>
         </w:rPr>
         <w:tab/>
+        <w:t xml:space="preserve">estado </w:t>
+      </w:r>
+      <w:proofErr w:type="spellStart"/>
+      <w:proofErr w:type="gramStart"/>
+      <w:r>
+        <w:rPr>
+          <w:rFonts w:ascii="Consolas" w:hAnsi="Consolas" w:cs="Consolas"/>
+          <w:color w:val="808080"/>
+          <w:kern w:val="0"/>
+          <w:sz w:val="19"/>
+          <w:szCs w:val="19"/>
+        </w:rPr>
+        <w:t>varchar</w:t>
+      </w:r>
+      <w:proofErr w:type="spellEnd"/>
+      <w:r>
+        <w:rPr>
+          <w:rFonts w:ascii="Consolas" w:hAnsi="Consolas" w:cs="Consolas"/>
+          <w:color w:val="808080"/>
+          <w:kern w:val="0"/>
+          <w:sz w:val="19"/>
+          <w:szCs w:val="19"/>
+        </w:rPr>
+        <w:t>(</w:t>
+      </w:r>
+      <w:proofErr w:type="gramEnd"/>
+      <w:r>
+        <w:rPr>
+          <w:rFonts w:ascii="Consolas" w:hAnsi="Consolas" w:cs="Consolas"/>
+          <w:color w:val="808080"/>
+          <w:kern w:val="0"/>
+          <w:sz w:val="19"/>
+          <w:szCs w:val="19"/>
+        </w:rPr>
+        <w:t>20) NULL,</w:t>
+      </w:r>
+    </w:p>
+    <w:p>
+      <w:pPr>
+        <w:autoSpaceDE w:val="0"/>
+        <w:autoSpaceDN w:val="0"/>
+        <w:adjustRightInd w:val="0"/>
+        <w:spacing w:after="0" w:line="240" w:lineRule="auto"/>
+        <w:rPr>
+          <w:rFonts w:ascii="Consolas" w:hAnsi="Consolas" w:cs="Consolas"/>
+          <w:color w:val="000000"/>
+          <w:kern w:val="0"/>
+          <w:sz w:val="19"/>
+          <w:szCs w:val="19"/>
+        </w:rPr>
+      </w:pPr>
+    </w:p>
+    <w:p>
+      <w:pPr>
+        <w:autoSpaceDE w:val="0"/>
+        <w:autoSpaceDN w:val="0"/>
+        <w:adjustRightInd w:val="0"/>
+        <w:spacing w:after="0" w:line="240" w:lineRule="auto"/>
+        <w:rPr>
+          <w:rFonts w:ascii="Consolas" w:hAnsi="Consolas" w:cs="Consolas"/>
+          <w:color w:val="000000"/>
+          <w:kern w:val="0"/>
+          <w:sz w:val="19"/>
+          <w:szCs w:val="19"/>
+        </w:rPr>
+      </w:pPr>
+      <w:r>
+        <w:rPr>
+          <w:rFonts w:ascii="Consolas" w:hAnsi="Consolas" w:cs="Consolas"/>
+          <w:color w:val="000000"/>
+          <w:kern w:val="0"/>
+          <w:sz w:val="19"/>
+          <w:szCs w:val="19"/>
+        </w:rPr>
+        <w:tab/>
       </w:r>
       <w:proofErr w:type="spellStart"/>
       <w:r>
@@ -8700,6 +8865,7 @@
         <w:t xml:space="preserve"> </w:t>
       </w:r>
       <w:proofErr w:type="spellStart"/>
+      <w:proofErr w:type="gramStart"/>
       <w:r>
         <w:rPr>
           <w:rFonts w:ascii="Consolas" w:hAnsi="Consolas" w:cs="Consolas"/>
@@ -8721,6 +8887,7 @@
         </w:rPr>
         <w:t>(</w:t>
       </w:r>
+      <w:proofErr w:type="gramEnd"/>
     </w:p>
     <w:p>
       <w:pPr>
@@ -8920,16 +9087,29 @@
         <w:tab/>
       </w:r>
       <w:proofErr w:type="spellStart"/>
-      <w:r>
-        <w:rPr>
-          <w:rFonts w:ascii="Consolas" w:hAnsi="Consolas" w:cs="Consolas"/>
-          <w:color w:val="000000"/>
-          <w:kern w:val="0"/>
-          <w:sz w:val="19"/>
-          <w:szCs w:val="19"/>
-          <w:lang w:val="en-US"/>
-        </w:rPr>
-        <w:t>cant_vendida</w:t>
+      <w:proofErr w:type="gramStart"/>
+      <w:r>
+        <w:rPr>
+          <w:rFonts w:ascii="Consolas" w:hAnsi="Consolas" w:cs="Consolas"/>
+          <w:color w:val="000000"/>
+          <w:kern w:val="0"/>
+          <w:sz w:val="19"/>
+          <w:szCs w:val="19"/>
+          <w:lang w:val="en-US"/>
+        </w:rPr>
+        <w:t>cant</w:t>
+      </w:r>
+      <w:proofErr w:type="gramEnd"/>
+      <w:r>
+        <w:rPr>
+          <w:rFonts w:ascii="Consolas" w:hAnsi="Consolas" w:cs="Consolas"/>
+          <w:color w:val="000000"/>
+          <w:kern w:val="0"/>
+          <w:sz w:val="19"/>
+          <w:szCs w:val="19"/>
+          <w:lang w:val="en-US"/>
+        </w:rPr>
+        <w:t>_vendida</w:t>
       </w:r>
       <w:proofErr w:type="spellEnd"/>
       <w:r>
@@ -9312,7 +9492,6 @@
           <w:szCs w:val="19"/>
           <w:lang w:val="en-US"/>
         </w:rPr>
-        <w:lastRenderedPageBreak/>
         <w:tab/>
       </w:r>
       <w:r>

</xml_diff>